<commit_message>
Finish 22 pages of  S part
Upload pages of S part
</commit_message>
<xml_diff>
--- a/S/A_Vocabulary_of_the_Shanghai_Dialect-images-112.docx
+++ b/S/A_Vocabulary_of_the_Shanghai_Dialect-images-112.docx
@@ -24,24 +24,97 @@
             <w:tcW w:w="8640" w:type="dxa"/>
           </w:tcPr>
           <w:p>
-            <w:r>
-              <w:t xml:space="preserve"> Scribe, </w:t>
-            </w:r>
-            <w:proofErr w:type="spellStart"/>
-            <w:r>
+            <w:pPr>
+              <w:rPr>
+                <w:rFonts w:ascii="Times New Roman" w:eastAsia="SimSun" w:hAnsi="Times New Roman" w:cs="Times New Roman"/>
+                <w:sz w:val="24"/>
+                <w:szCs w:val="24"/>
+              </w:rPr>
+            </w:pPr>
+            <w:r>
+              <w:rPr>
+                <w:rFonts w:ascii="Times New Roman" w:eastAsia="SimSun" w:hAnsi="Times New Roman" w:cs="Times New Roman"/>
+                <w:sz w:val="24"/>
+                <w:szCs w:val="24"/>
+              </w:rPr>
+              <w:t xml:space="preserve">Scribe, </w:t>
+            </w:r>
+            <w:r>
+              <w:rPr>
+                <w:rFonts w:ascii="Times New Roman" w:eastAsia="SimSun" w:hAnsi="Times New Roman" w:cs="Times New Roman"/>
+                <w:sz w:val="24"/>
+                <w:szCs w:val="24"/>
+                <w:lang w:eastAsia="zh-CN"/>
+              </w:rPr>
+              <w:t>代筆</w:t>
+            </w:r>
+            <w:r>
+              <w:rPr>
+                <w:rFonts w:ascii="Times New Roman" w:eastAsia="SimSun" w:hAnsi="Times New Roman" w:cs="Times New Roman"/>
+                <w:sz w:val="24"/>
+                <w:szCs w:val="24"/>
+                <w:lang w:eastAsia="zh-CN"/>
+              </w:rPr>
+              <w:t xml:space="preserve">, </w:t>
+            </w:r>
+            <w:r>
+              <w:rPr>
+                <w:rFonts w:ascii="Times New Roman" w:eastAsia="SimSun" w:hAnsi="Times New Roman" w:cs="Times New Roman"/>
+                <w:sz w:val="24"/>
+                <w:szCs w:val="24"/>
+              </w:rPr>
               <w:t>dé</w:t>
             </w:r>
-            <w:proofErr w:type="spellEnd"/>
-            <w:r>
+            <w:r>
+              <w:rPr>
+                <w:rFonts w:ascii="Times New Roman" w:eastAsia="SimSun" w:hAnsi="Times New Roman" w:cs="Times New Roman"/>
+                <w:sz w:val="24"/>
+                <w:szCs w:val="24"/>
+              </w:rPr>
+              <w:t>’</w:t>
+            </w:r>
+            <w:r>
+              <w:rPr>
+                <w:rFonts w:ascii="Times New Roman" w:eastAsia="SimSun" w:hAnsi="Times New Roman" w:cs="Times New Roman"/>
+                <w:sz w:val="24"/>
+                <w:szCs w:val="24"/>
+              </w:rPr>
+              <w:t xml:space="preserve"> pih, </w:t>
+            </w:r>
+            <w:r>
+              <w:rPr>
+                <w:rFonts w:ascii="Times New Roman" w:eastAsia="SimSun" w:hAnsi="Times New Roman" w:cs="Times New Roman"/>
+                <w:sz w:val="24"/>
+                <w:szCs w:val="24"/>
+                <w:lang w:eastAsia="zh-CN"/>
+              </w:rPr>
               <w:t xml:space="preserve"> </w:t>
             </w:r>
-            <w:proofErr w:type="spellStart"/>
-            <w:r>
-              <w:t>pih</w:t>
-            </w:r>
-            <w:proofErr w:type="spellEnd"/>
-            <w:r>
+            <w:r>
+              <w:rPr>
+                <w:rFonts w:ascii="Times New Roman" w:eastAsia="SimSun" w:hAnsi="Times New Roman" w:cs="Times New Roman"/>
+                <w:sz w:val="24"/>
+                <w:szCs w:val="24"/>
+                <w:lang w:eastAsia="zh-CN"/>
+              </w:rPr>
+              <w:t>寫字個</w:t>
+            </w:r>
+            <w:r>
+              <w:rPr>
+                <w:rFonts w:ascii="Times New Roman" w:eastAsia="SimSun" w:hAnsi="Times New Roman" w:cs="Times New Roman"/>
+                <w:sz w:val="24"/>
+                <w:szCs w:val="24"/>
+                <w:lang w:eastAsia="zh-CN"/>
+              </w:rPr>
               <w:t xml:space="preserve">, </w:t>
+            </w:r>
+            <w:r>
+              <w:rPr>
+                <w:rFonts w:ascii="Times New Roman" w:eastAsia="SimSun" w:hAnsi="Times New Roman" w:cs="Times New Roman"/>
+                <w:sz w:val="24"/>
+                <w:szCs w:val="24"/>
+              </w:rPr>
+              <w:t xml:space="preserve">‘sia’ zz’ kú’. </w:t>
             </w:r>
           </w:p>
         </w:tc>
@@ -52,8 +125,114 @@
             <w:tcW w:w="8640" w:type="dxa"/>
           </w:tcPr>
           <w:p>
-            <w:r>
-              <w:t>Scriptures, BERE sung’ kiung, B</w:t>
+            <w:pPr>
+              <w:rPr>
+                <w:rFonts w:ascii="Times New Roman" w:eastAsia="SimSun" w:hAnsi="Times New Roman" w:cs="Times New Roman"/>
+                <w:sz w:val="24"/>
+                <w:szCs w:val="24"/>
+              </w:rPr>
+            </w:pPr>
+            <w:r>
+              <w:rPr>
+                <w:rFonts w:ascii="Times New Roman" w:eastAsia="SimSun" w:hAnsi="Times New Roman" w:cs="Times New Roman"/>
+                <w:sz w:val="24"/>
+                <w:szCs w:val="24"/>
+              </w:rPr>
+              <w:t xml:space="preserve">Scriptures,  </w:t>
+            </w:r>
+            <w:r>
+              <w:rPr>
+                <w:rFonts w:ascii="Times New Roman" w:eastAsia="SimSun" w:hAnsi="Times New Roman" w:cs="Times New Roman"/>
+                <w:sz w:val="24"/>
+                <w:szCs w:val="24"/>
+                <w:lang w:eastAsia="zh-CN"/>
+              </w:rPr>
+              <w:t xml:space="preserve">  </w:t>
+            </w:r>
+            <w:r>
+              <w:rPr>
+                <w:rFonts w:ascii="Times New Roman" w:eastAsia="SimSun" w:hAnsi="Times New Roman" w:cs="Times New Roman"/>
+                <w:sz w:val="24"/>
+                <w:szCs w:val="24"/>
+                <w:lang w:eastAsia="zh-CN"/>
+              </w:rPr>
+              <w:t>聖經</w:t>
+            </w:r>
+            <w:r>
+              <w:rPr>
+                <w:rFonts w:ascii="Times New Roman" w:eastAsia="SimSun" w:hAnsi="Times New Roman" w:cs="Times New Roman"/>
+                <w:sz w:val="24"/>
+                <w:szCs w:val="24"/>
+                <w:lang w:eastAsia="zh-CN"/>
+              </w:rPr>
+              <w:t xml:space="preserve">, </w:t>
+            </w:r>
+            <w:r>
+              <w:rPr>
+                <w:rFonts w:ascii="Times New Roman" w:eastAsia="SimSun" w:hAnsi="Times New Roman" w:cs="Times New Roman"/>
+                <w:sz w:val="24"/>
+                <w:szCs w:val="24"/>
+              </w:rPr>
+              <w:t>sung’ kiung</w:t>
+            </w:r>
+            <w:r>
+              <w:rPr>
+                <w:rFonts w:ascii="Times New Roman" w:eastAsia="SimSun" w:hAnsi="Times New Roman" w:cs="Times New Roman"/>
+                <w:sz w:val="24"/>
+                <w:szCs w:val="24"/>
+              </w:rPr>
+              <w:t>,</w:t>
+            </w:r>
+            <w:r>
+              <w:rPr>
+                <w:rFonts w:ascii="Times New Roman" w:eastAsia="SimSun" w:hAnsi="Times New Roman" w:cs="Times New Roman"/>
+                <w:sz w:val="24"/>
+                <w:szCs w:val="24"/>
+              </w:rPr>
+              <w:t xml:space="preserve"> </w:t>
+            </w:r>
+            <w:r>
+              <w:rPr>
+                <w:rFonts w:ascii="Times New Roman" w:eastAsia="SimSun" w:hAnsi="Times New Roman" w:cs="Times New Roman"/>
+                <w:sz w:val="24"/>
+                <w:szCs w:val="24"/>
+                <w:lang w:eastAsia="zh-CN"/>
+              </w:rPr>
+              <w:t xml:space="preserve"> </w:t>
+            </w:r>
+            <w:r>
+              <w:rPr>
+                <w:rFonts w:ascii="Times New Roman" w:eastAsia="SimSun" w:hAnsi="Times New Roman" w:cs="Times New Roman"/>
+                <w:sz w:val="24"/>
+                <w:szCs w:val="24"/>
+              </w:rPr>
+              <w:t>經</w:t>
+            </w:r>
+            <w:r>
+              <w:rPr>
+                <w:rFonts w:ascii="Times New Roman" w:eastAsia="SimSun" w:hAnsi="Times New Roman" w:cs="Times New Roman"/>
+                <w:sz w:val="24"/>
+                <w:szCs w:val="24"/>
+                <w:lang w:eastAsia="zh-CN"/>
+              </w:rPr>
+              <w:t>書</w:t>
+            </w:r>
+            <w:r>
+              <w:rPr>
+                <w:rFonts w:ascii="Times New Roman" w:eastAsia="SimSun" w:hAnsi="Times New Roman" w:cs="Times New Roman"/>
+                <w:sz w:val="24"/>
+                <w:szCs w:val="24"/>
+                <w:lang w:eastAsia="zh-CN"/>
+              </w:rPr>
+              <w:t>,</w:t>
+            </w:r>
+            <w:r>
+              <w:rPr>
+                <w:rFonts w:ascii="Times New Roman" w:eastAsia="SimSun" w:hAnsi="Times New Roman" w:cs="Times New Roman"/>
+                <w:sz w:val="24"/>
+                <w:szCs w:val="24"/>
+              </w:rPr>
+              <w:t xml:space="preserve"> sung’ sû. </w:t>
             </w:r>
           </w:p>
         </w:tc>
@@ -64,8 +243,70 @@
             <w:tcW w:w="8640" w:type="dxa"/>
           </w:tcPr>
           <w:p>
-            <w:r>
-              <w:t xml:space="preserve">Scroll, </w:t>
+            <w:pPr>
+              <w:rPr>
+                <w:rFonts w:ascii="Times New Roman" w:eastAsia="SimSun" w:hAnsi="Times New Roman" w:cs="Times New Roman"/>
+                <w:sz w:val="24"/>
+                <w:szCs w:val="24"/>
+              </w:rPr>
+            </w:pPr>
+            <w:r>
+              <w:rPr>
+                <w:rFonts w:ascii="Times New Roman" w:eastAsia="SimSun" w:hAnsi="Times New Roman" w:cs="Times New Roman"/>
+                <w:sz w:val="24"/>
+                <w:szCs w:val="24"/>
+              </w:rPr>
+              <w:t>Scroll,</w:t>
+            </w:r>
+            <w:r>
+              <w:rPr>
+                <w:rFonts w:ascii="Times New Roman" w:eastAsia="SimSun" w:hAnsi="Times New Roman" w:cs="Times New Roman"/>
+                <w:sz w:val="24"/>
+                <w:szCs w:val="24"/>
+              </w:rPr>
+              <w:t xml:space="preserve"> </w:t>
+            </w:r>
+            <w:r>
+              <w:rPr>
+                <w:rFonts w:ascii="Times New Roman" w:eastAsia="SimSun" w:hAnsi="Times New Roman" w:cs="Times New Roman"/>
+                <w:sz w:val="24"/>
+                <w:szCs w:val="24"/>
+                <w:lang w:eastAsia="zh-CN"/>
+              </w:rPr>
+              <w:t>卷</w:t>
+            </w:r>
+            <w:r>
+              <w:rPr>
+                <w:rFonts w:ascii="Times New Roman" w:eastAsia="SimSun" w:hAnsi="Times New Roman" w:cs="Times New Roman"/>
+                <w:sz w:val="24"/>
+                <w:szCs w:val="24"/>
+              </w:rPr>
+              <w:t>軸</w:t>
+            </w:r>
+            <w:r>
+              <w:rPr>
+                <w:rFonts w:ascii="Times New Roman" w:eastAsia="SimSun" w:hAnsi="Times New Roman" w:cs="Times New Roman"/>
+                <w:sz w:val="24"/>
+                <w:szCs w:val="24"/>
+                <w:lang w:eastAsia="zh-CN"/>
+              </w:rPr>
+              <w:t xml:space="preserve">,  </w:t>
+            </w:r>
+            <w:r>
+              <w:rPr>
+                <w:rFonts w:ascii="Times New Roman" w:eastAsia="SimSun" w:hAnsi="Times New Roman" w:cs="Times New Roman"/>
+                <w:sz w:val="24"/>
+                <w:szCs w:val="24"/>
+              </w:rPr>
+              <w:t xml:space="preserve"> </w:t>
+            </w:r>
+            <w:r>
+              <w:rPr>
+                <w:rFonts w:ascii="Times New Roman" w:eastAsia="SimSun" w:hAnsi="Times New Roman" w:cs="Times New Roman"/>
+                <w:sz w:val="24"/>
+                <w:szCs w:val="24"/>
+              </w:rPr>
+              <w:t xml:space="preserve">kiön’ gióh. </w:t>
             </w:r>
           </w:p>
         </w:tc>
@@ -76,24 +317,63 @@
             <w:tcW w:w="8640" w:type="dxa"/>
           </w:tcPr>
           <w:p>
-            <w:r>
-              <w:t>Scrub, Zhi) ’</w:t>
-            </w:r>
-            <w:proofErr w:type="spellStart"/>
-            <w:r>
-              <w:t>si</w:t>
-            </w:r>
-            <w:proofErr w:type="spellEnd"/>
-            <w:r>
-              <w:t xml:space="preserve"> </w:t>
-            </w:r>
-            <w:proofErr w:type="spellStart"/>
-            <w:r>
-              <w:t>seh</w:t>
-            </w:r>
-            <w:proofErr w:type="spellEnd"/>
-            <w:r>
-              <w:t>.</w:t>
+            <w:pPr>
+              <w:rPr>
+                <w:rFonts w:ascii="Times New Roman" w:eastAsia="SimSun" w:hAnsi="Times New Roman" w:cs="Times New Roman"/>
+                <w:sz w:val="24"/>
+                <w:szCs w:val="24"/>
+              </w:rPr>
+            </w:pPr>
+            <w:r>
+              <w:rPr>
+                <w:rFonts w:ascii="Times New Roman" w:eastAsia="SimSun" w:hAnsi="Times New Roman" w:cs="Times New Roman"/>
+                <w:sz w:val="24"/>
+                <w:szCs w:val="24"/>
+              </w:rPr>
+              <w:t xml:space="preserve">Scrub, </w:t>
+            </w:r>
+            <w:r>
+              <w:rPr>
+                <w:rFonts w:ascii="Times New Roman" w:eastAsia="SimSun" w:hAnsi="Times New Roman" w:cs="Times New Roman"/>
+                <w:sz w:val="24"/>
+                <w:szCs w:val="24"/>
+                <w:lang w:eastAsia="zh-CN"/>
+              </w:rPr>
+              <w:t xml:space="preserve">  </w:t>
+            </w:r>
+            <w:r>
+              <w:rPr>
+                <w:rFonts w:ascii="Times New Roman" w:eastAsia="SimSun" w:hAnsi="Times New Roman" w:cs="Times New Roman"/>
+                <w:sz w:val="24"/>
+                <w:szCs w:val="24"/>
+                <w:lang w:eastAsia="zh-CN"/>
+              </w:rPr>
+              <w:t>洗刷</w:t>
+            </w:r>
+            <w:r>
+              <w:rPr>
+                <w:rFonts w:ascii="Times New Roman" w:eastAsia="SimSun" w:hAnsi="Times New Roman" w:cs="Times New Roman"/>
+                <w:sz w:val="24"/>
+                <w:szCs w:val="24"/>
+                <w:lang w:eastAsia="zh-CN"/>
+              </w:rPr>
+              <w:t xml:space="preserve">,  </w:t>
+            </w:r>
+            <w:r>
+              <w:rPr>
+                <w:rFonts w:ascii="Times New Roman" w:eastAsia="SimSun" w:hAnsi="Times New Roman" w:cs="Times New Roman"/>
+                <w:sz w:val="24"/>
+                <w:szCs w:val="24"/>
+              </w:rPr>
+              <w:t>‘</w:t>
+            </w:r>
+            <w:r>
+              <w:rPr>
+                <w:rFonts w:ascii="Times New Roman" w:eastAsia="SimSun" w:hAnsi="Times New Roman" w:cs="Times New Roman"/>
+                <w:sz w:val="24"/>
+                <w:szCs w:val="24"/>
+              </w:rPr>
+              <w:t>si seh.</w:t>
             </w:r>
           </w:p>
         </w:tc>
@@ -104,8 +384,78 @@
             <w:tcW w:w="8640" w:type="dxa"/>
           </w:tcPr>
           <w:p>
-            <w:r>
-              <w:t>Scruple, SE iD ni sing.</w:t>
+            <w:pPr>
+              <w:rPr>
+                <w:rFonts w:ascii="Times New Roman" w:eastAsia="SimSun" w:hAnsi="Times New Roman" w:cs="Times New Roman"/>
+                <w:sz w:val="24"/>
+                <w:szCs w:val="24"/>
+              </w:rPr>
+            </w:pPr>
+            <w:r>
+              <w:rPr>
+                <w:rFonts w:ascii="Times New Roman" w:eastAsia="SimSun" w:hAnsi="Times New Roman" w:cs="Times New Roman"/>
+                <w:sz w:val="24"/>
+                <w:szCs w:val="24"/>
+              </w:rPr>
+              <w:t xml:space="preserve">Scruple, </w:t>
+            </w:r>
+            <w:r>
+              <w:rPr>
+                <w:rFonts w:ascii="Times New Roman" w:eastAsia="SimSun" w:hAnsi="Times New Roman" w:cs="Times New Roman"/>
+                <w:sz w:val="24"/>
+                <w:szCs w:val="24"/>
+              </w:rPr>
+              <w:t>疑心</w:t>
+            </w:r>
+            <w:r>
+              <w:rPr>
+                <w:rFonts w:ascii="Times New Roman" w:eastAsia="SimSun" w:hAnsi="Times New Roman" w:cs="Times New Roman"/>
+                <w:sz w:val="24"/>
+                <w:szCs w:val="24"/>
+                <w:lang w:eastAsia="zh-CN"/>
+              </w:rPr>
+              <w:t>,</w:t>
+            </w:r>
+            <w:r>
+              <w:rPr>
+                <w:rFonts w:ascii="Times New Roman" w:eastAsia="SimSun" w:hAnsi="Times New Roman" w:cs="Times New Roman"/>
+                <w:sz w:val="24"/>
+                <w:szCs w:val="24"/>
+              </w:rPr>
+              <w:t xml:space="preserve"> </w:t>
+            </w:r>
+            <w:r>
+              <w:rPr>
+                <w:rFonts w:ascii="Times New Roman" w:eastAsia="SimSun" w:hAnsi="Times New Roman" w:cs="Times New Roman"/>
+                <w:sz w:val="24"/>
+                <w:szCs w:val="24"/>
+                <w:lang w:eastAsia="zh-CN"/>
+              </w:rPr>
+              <w:t xml:space="preserve"> </w:t>
+            </w:r>
+            <w:r>
+              <w:rPr>
+                <w:rFonts w:ascii="Times New Roman" w:eastAsia="SimSun" w:hAnsi="Times New Roman" w:cs="Times New Roman"/>
+                <w:sz w:val="24"/>
+                <w:szCs w:val="24"/>
+              </w:rPr>
+              <w:t>n</w:t>
+            </w:r>
+            <w:r>
+              <w:rPr>
+                <w:rFonts w:ascii="Times New Roman" w:eastAsia="SimSun" w:hAnsi="Times New Roman" w:cs="Times New Roman"/>
+                <w:sz w:val="24"/>
+                <w:szCs w:val="24"/>
+              </w:rPr>
+              <w:t>í</w:t>
+            </w:r>
+            <w:r>
+              <w:rPr>
+                <w:rFonts w:ascii="Times New Roman" w:eastAsia="SimSun" w:hAnsi="Times New Roman" w:cs="Times New Roman"/>
+                <w:sz w:val="24"/>
+                <w:szCs w:val="24"/>
+              </w:rPr>
+              <w:t xml:space="preserve"> sing.</w:t>
             </w:r>
           </w:p>
         </w:tc>
@@ -116,8 +466,126 @@
             <w:tcW w:w="8640" w:type="dxa"/>
           </w:tcPr>
           <w:p>
-            <w:r>
-              <w:t>Scrupulous, TFA AS. = van ‘su At ni.</w:t>
+            <w:pPr>
+              <w:rPr>
+                <w:rFonts w:ascii="Times New Roman" w:eastAsia="SimSun" w:hAnsi="Times New Roman" w:cs="Times New Roman"/>
+                <w:sz w:val="24"/>
+                <w:szCs w:val="24"/>
+              </w:rPr>
+            </w:pPr>
+            <w:r>
+              <w:rPr>
+                <w:rFonts w:ascii="Times New Roman" w:eastAsia="SimSun" w:hAnsi="Times New Roman" w:cs="Times New Roman"/>
+                <w:sz w:val="24"/>
+                <w:szCs w:val="24"/>
+              </w:rPr>
+              <w:t>Scrupulous,</w:t>
+            </w:r>
+            <w:r>
+              <w:rPr>
+                <w:rFonts w:ascii="Times New Roman" w:eastAsia="SimSun" w:hAnsi="Times New Roman" w:cs="Times New Roman"/>
+                <w:sz w:val="24"/>
+                <w:szCs w:val="24"/>
+              </w:rPr>
+              <w:t xml:space="preserve"> </w:t>
+            </w:r>
+            <w:r>
+              <w:rPr>
+                <w:rFonts w:ascii="Times New Roman" w:eastAsia="SimSun" w:hAnsi="Times New Roman" w:cs="Times New Roman"/>
+                <w:sz w:val="24"/>
+                <w:szCs w:val="24"/>
+              </w:rPr>
+              <w:t>煩瑣</w:t>
+            </w:r>
+            <w:r>
+              <w:rPr>
+                <w:rFonts w:ascii="Times New Roman" w:eastAsia="SimSun" w:hAnsi="Times New Roman" w:cs="Times New Roman"/>
+                <w:sz w:val="24"/>
+                <w:szCs w:val="24"/>
+                <w:lang w:eastAsia="zh-CN"/>
+              </w:rPr>
+              <w:t>狐疑</w:t>
+            </w:r>
+            <w:r>
+              <w:rPr>
+                <w:rFonts w:ascii="Times New Roman" w:eastAsia="SimSun" w:hAnsi="Times New Roman" w:cs="Times New Roman"/>
+                <w:sz w:val="24"/>
+                <w:szCs w:val="24"/>
+                <w:lang w:eastAsia="zh-CN"/>
+              </w:rPr>
+              <w:t>,</w:t>
+            </w:r>
+            <w:r>
+              <w:rPr>
+                <w:rFonts w:ascii="Times New Roman" w:eastAsia="SimSun" w:hAnsi="Times New Roman" w:cs="Times New Roman"/>
+                <w:sz w:val="24"/>
+                <w:szCs w:val="24"/>
+              </w:rPr>
+              <w:t xml:space="preserve">van </w:t>
+            </w:r>
+            <w:r>
+              <w:rPr>
+                <w:rFonts w:ascii="Times New Roman" w:eastAsia="SimSun" w:hAnsi="Times New Roman" w:cs="Times New Roman"/>
+                <w:sz w:val="24"/>
+                <w:szCs w:val="24"/>
+              </w:rPr>
+              <w:t>‘</w:t>
+            </w:r>
+            <w:r>
+              <w:rPr>
+                <w:rFonts w:ascii="Times New Roman" w:eastAsia="SimSun" w:hAnsi="Times New Roman" w:cs="Times New Roman"/>
+                <w:sz w:val="24"/>
+                <w:szCs w:val="24"/>
+              </w:rPr>
+              <w:t>s</w:t>
+            </w:r>
+            <w:r>
+              <w:rPr>
+                <w:rFonts w:ascii="Times New Roman" w:eastAsia="SimSun" w:hAnsi="Times New Roman" w:cs="Times New Roman"/>
+                <w:sz w:val="24"/>
+                <w:szCs w:val="24"/>
+              </w:rPr>
+              <w:t>ú</w:t>
+            </w:r>
+            <w:r>
+              <w:rPr>
+                <w:rFonts w:ascii="Times New Roman" w:eastAsia="SimSun" w:hAnsi="Times New Roman" w:cs="Times New Roman"/>
+                <w:sz w:val="24"/>
+                <w:szCs w:val="24"/>
+              </w:rPr>
+              <w:t xml:space="preserve"> </w:t>
+            </w:r>
+            <w:r>
+              <w:rPr>
+                <w:rFonts w:ascii="Times New Roman" w:eastAsia="SimSun" w:hAnsi="Times New Roman" w:cs="Times New Roman"/>
+                <w:sz w:val="24"/>
+                <w:szCs w:val="24"/>
+              </w:rPr>
+              <w:t>hú</w:t>
+            </w:r>
+            <w:r>
+              <w:rPr>
+                <w:rFonts w:ascii="Times New Roman" w:eastAsia="SimSun" w:hAnsi="Times New Roman" w:cs="Times New Roman"/>
+                <w:sz w:val="24"/>
+                <w:szCs w:val="24"/>
+              </w:rPr>
+              <w:t xml:space="preserve"> n</w:t>
+            </w:r>
+            <w:r>
+              <w:rPr>
+                <w:rFonts w:ascii="Times New Roman" w:eastAsia="SimSun" w:hAnsi="Times New Roman" w:cs="Times New Roman"/>
+                <w:sz w:val="24"/>
+                <w:szCs w:val="24"/>
+              </w:rPr>
+              <w:t>í</w:t>
+            </w:r>
+            <w:r>
+              <w:rPr>
+                <w:rFonts w:ascii="Times New Roman" w:eastAsia="SimSun" w:hAnsi="Times New Roman" w:cs="Times New Roman"/>
+                <w:sz w:val="24"/>
+                <w:szCs w:val="24"/>
+              </w:rPr>
+              <w:t>.</w:t>
             </w:r>
           </w:p>
         </w:tc>
@@ -128,28 +596,146 @@
             <w:tcW w:w="8640" w:type="dxa"/>
           </w:tcPr>
           <w:p>
-            <w:r>
-              <w:t>Scrutinize, BR *k’au kien‘, ee</w:t>
-            </w:r>
-          </w:p>
-        </w:tc>
-      </w:tr>
-      <w:tr>
-        <w:tc>
-          <w:tcPr>
-            <w:tcW w:w="8640" w:type="dxa"/>
-          </w:tcPr>
-          <w:p/>
-        </w:tc>
-      </w:tr>
-      <w:tr>
-        <w:tc>
-          <w:tcPr>
-            <w:tcW w:w="8640" w:type="dxa"/>
-          </w:tcPr>
-          <w:p>
-            <w:r>
-              <w:t>Scull, (of a boat) #M ‘lu, (of a dead</w:t>
+            <w:pPr>
+              <w:rPr>
+                <w:rFonts w:ascii="Times New Roman" w:eastAsia="SimSun" w:hAnsi="Times New Roman" w:cs="Times New Roman"/>
+                <w:sz w:val="24"/>
+                <w:szCs w:val="24"/>
+              </w:rPr>
+            </w:pPr>
+            <w:r>
+              <w:rPr>
+                <w:rFonts w:ascii="Times New Roman" w:eastAsia="SimSun" w:hAnsi="Times New Roman" w:cs="Times New Roman"/>
+                <w:sz w:val="24"/>
+                <w:szCs w:val="24"/>
+              </w:rPr>
+              <w:t>Scrutinize,</w:t>
+            </w:r>
+            <w:r>
+              <w:rPr>
+                <w:rFonts w:ascii="Times New Roman" w:eastAsia="SimSun" w:hAnsi="Times New Roman" w:cs="Times New Roman"/>
+                <w:sz w:val="24"/>
+                <w:szCs w:val="24"/>
+                <w:lang w:eastAsia="zh-CN"/>
+              </w:rPr>
+              <w:t xml:space="preserve">  </w:t>
+            </w:r>
+            <w:r>
+              <w:rPr>
+                <w:rFonts w:ascii="Times New Roman" w:eastAsia="SimSun" w:hAnsi="Times New Roman" w:cs="Times New Roman"/>
+                <w:sz w:val="24"/>
+                <w:szCs w:val="24"/>
+                <w:lang w:eastAsia="zh-CN"/>
+              </w:rPr>
+              <w:t>考究</w:t>
+            </w:r>
+            <w:r>
+              <w:rPr>
+                <w:rFonts w:ascii="Times New Roman" w:eastAsia="SimSun" w:hAnsi="Times New Roman" w:cs="Times New Roman"/>
+                <w:sz w:val="24"/>
+                <w:szCs w:val="24"/>
+                <w:lang w:eastAsia="zh-CN"/>
+              </w:rPr>
+              <w:t xml:space="preserve">, </w:t>
+            </w:r>
+            <w:r>
+              <w:rPr>
+                <w:rFonts w:ascii="Times New Roman" w:eastAsia="SimSun" w:hAnsi="Times New Roman" w:cs="Times New Roman"/>
+                <w:sz w:val="24"/>
+                <w:szCs w:val="24"/>
+              </w:rPr>
+              <w:t xml:space="preserve"> </w:t>
+            </w:r>
+            <w:r>
+              <w:rPr>
+                <w:rFonts w:ascii="Times New Roman" w:eastAsia="SimSun" w:hAnsi="Times New Roman" w:cs="Times New Roman"/>
+                <w:sz w:val="24"/>
+                <w:szCs w:val="24"/>
+              </w:rPr>
+              <w:t>‘</w:t>
+            </w:r>
+            <w:r>
+              <w:rPr>
+                <w:rFonts w:ascii="Times New Roman" w:eastAsia="SimSun" w:hAnsi="Times New Roman" w:cs="Times New Roman"/>
+                <w:sz w:val="24"/>
+                <w:szCs w:val="24"/>
+              </w:rPr>
+              <w:t>k</w:t>
+            </w:r>
+            <w:r>
+              <w:rPr>
+                <w:rFonts w:ascii="Times New Roman" w:eastAsia="SimSun" w:hAnsi="Times New Roman" w:cs="Times New Roman"/>
+                <w:sz w:val="24"/>
+                <w:szCs w:val="24"/>
+              </w:rPr>
+              <w:t>’</w:t>
+            </w:r>
+            <w:r>
+              <w:rPr>
+                <w:rFonts w:ascii="Times New Roman" w:eastAsia="SimSun" w:hAnsi="Times New Roman" w:cs="Times New Roman"/>
+                <w:sz w:val="24"/>
+                <w:szCs w:val="24"/>
+              </w:rPr>
+              <w:t>au kien</w:t>
+            </w:r>
+            <w:r>
+              <w:rPr>
+                <w:rFonts w:ascii="Times New Roman" w:eastAsia="SimSun" w:hAnsi="Times New Roman" w:cs="Times New Roman"/>
+                <w:sz w:val="24"/>
+                <w:szCs w:val="24"/>
+              </w:rPr>
+              <w:t>’</w:t>
+            </w:r>
+            <w:r>
+              <w:rPr>
+                <w:rFonts w:ascii="Times New Roman" w:eastAsia="SimSun" w:hAnsi="Times New Roman" w:cs="Times New Roman"/>
+                <w:sz w:val="24"/>
+                <w:szCs w:val="24"/>
+              </w:rPr>
+              <w:t>,</w:t>
+            </w:r>
+            <w:r>
+              <w:rPr>
+                <w:rFonts w:ascii="Times New Roman" w:eastAsia="SimSun" w:hAnsi="Times New Roman" w:cs="Times New Roman"/>
+                <w:sz w:val="24"/>
+                <w:szCs w:val="24"/>
+                <w:lang w:eastAsia="zh-CN"/>
+              </w:rPr>
+              <w:t xml:space="preserve"> </w:t>
+            </w:r>
+            <w:r>
+              <w:rPr>
+                <w:rFonts w:ascii="Times New Roman" w:eastAsia="SimSun" w:hAnsi="Times New Roman" w:cs="Times New Roman"/>
+                <w:sz w:val="24"/>
+                <w:szCs w:val="24"/>
+                <w:lang w:eastAsia="zh-CN"/>
+              </w:rPr>
+              <w:t>查察</w:t>
+            </w:r>
+            <w:r>
+              <w:rPr>
+                <w:rFonts w:ascii="Times New Roman" w:eastAsia="SimSun" w:hAnsi="Times New Roman" w:cs="Times New Roman"/>
+                <w:sz w:val="24"/>
+                <w:szCs w:val="24"/>
+                <w:lang w:eastAsia="zh-CN"/>
+              </w:rPr>
+              <w:t>,</w:t>
+            </w:r>
+            <w:r>
+              <w:rPr>
+                <w:rFonts w:ascii="Times New Roman" w:eastAsia="SimSun" w:hAnsi="Times New Roman" w:cs="Times New Roman"/>
+                <w:sz w:val="24"/>
+                <w:szCs w:val="24"/>
+              </w:rPr>
+              <w:t xml:space="preserve"> </w:t>
+            </w:r>
+            <w:r>
+              <w:rPr>
+                <w:rFonts w:ascii="Times New Roman" w:eastAsia="SimSun" w:hAnsi="Times New Roman" w:cs="Times New Roman"/>
+                <w:sz w:val="24"/>
+                <w:szCs w:val="24"/>
+              </w:rPr>
+              <w:t xml:space="preserve">dzó t’sah. </w:t>
             </w:r>
           </w:p>
         </w:tc>
@@ -160,8 +746,90 @@
             <w:tcW w:w="8640" w:type="dxa"/>
           </w:tcPr>
           <w:p>
-            <w:r>
-              <w:t xml:space="preserve">Scull, to, (a boat) </w:t>
+            <w:pPr>
+              <w:rPr>
+                <w:rFonts w:ascii="Times New Roman" w:eastAsia="SimSun" w:hAnsi="Times New Roman" w:cs="Times New Roman"/>
+                <w:sz w:val="24"/>
+                <w:szCs w:val="24"/>
+              </w:rPr>
+            </w:pPr>
+            <w:r>
+              <w:rPr>
+                <w:rFonts w:ascii="Times New Roman" w:eastAsia="SimSun" w:hAnsi="Times New Roman" w:cs="Times New Roman"/>
+                <w:sz w:val="24"/>
+                <w:szCs w:val="24"/>
+              </w:rPr>
+              <w:t>Scull, (of a boat)</w:t>
+            </w:r>
+            <w:r>
+              <w:rPr>
+                <w:rFonts w:ascii="Times New Roman" w:eastAsia="SimSun" w:hAnsi="Times New Roman" w:cs="Times New Roman"/>
+                <w:sz w:val="24"/>
+                <w:szCs w:val="24"/>
+                <w:lang w:eastAsia="zh-CN"/>
+              </w:rPr>
+              <w:t xml:space="preserve">  </w:t>
+            </w:r>
+            <w:r>
+              <w:rPr>
+                <w:rFonts w:ascii="Times New Roman" w:eastAsia="SimSun" w:hAnsi="Times New Roman" w:cs="Times New Roman"/>
+                <w:sz w:val="24"/>
+                <w:szCs w:val="24"/>
+                <w:lang w:eastAsia="zh-CN"/>
+              </w:rPr>
+              <w:t>橹</w:t>
+            </w:r>
+            <w:r>
+              <w:rPr>
+                <w:rFonts w:ascii="Times New Roman" w:eastAsia="SimSun" w:hAnsi="Times New Roman" w:cs="Times New Roman"/>
+                <w:sz w:val="24"/>
+                <w:szCs w:val="24"/>
+                <w:lang w:eastAsia="zh-CN"/>
+              </w:rPr>
+              <w:t xml:space="preserve">, </w:t>
+            </w:r>
+            <w:r>
+              <w:rPr>
+                <w:rFonts w:ascii="Times New Roman" w:eastAsia="SimSun" w:hAnsi="Times New Roman" w:cs="Times New Roman"/>
+                <w:sz w:val="24"/>
+                <w:szCs w:val="24"/>
+              </w:rPr>
+              <w:t xml:space="preserve"> ‘lú, (of a dead person)</w:t>
+            </w:r>
+            <w:r>
+              <w:rPr>
+                <w:rFonts w:ascii="Times New Roman" w:eastAsia="SimSun" w:hAnsi="Times New Roman" w:cs="Times New Roman"/>
+                <w:sz w:val="24"/>
+                <w:szCs w:val="24"/>
+                <w:lang w:eastAsia="zh-CN"/>
+              </w:rPr>
+              <w:t xml:space="preserve">  </w:t>
+            </w:r>
+            <w:r>
+              <w:rPr>
+                <w:rFonts w:ascii="Times New Roman" w:eastAsia="SimSun" w:hAnsi="Times New Roman" w:cs="Times New Roman"/>
+                <w:sz w:val="24"/>
+                <w:szCs w:val="24"/>
+                <w:lang w:eastAsia="zh-CN"/>
+              </w:rPr>
+              <w:t>枯髏骨</w:t>
+            </w:r>
+            <w:r>
+              <w:rPr>
+                <w:rFonts w:ascii="Times New Roman" w:eastAsia="SimSun" w:hAnsi="Times New Roman" w:cs="Times New Roman"/>
+                <w:sz w:val="24"/>
+                <w:szCs w:val="24"/>
+                <w:lang w:eastAsia="zh-CN"/>
+              </w:rPr>
+              <w:t xml:space="preserve">, </w:t>
+            </w:r>
+            <w:r>
+              <w:rPr>
+                <w:rFonts w:ascii="Times New Roman" w:eastAsia="SimSun" w:hAnsi="Times New Roman" w:cs="Times New Roman"/>
+                <w:sz w:val="24"/>
+                <w:szCs w:val="24"/>
+              </w:rPr>
+              <w:t xml:space="preserve"> k’ú leu kweh. </w:t>
             </w:r>
           </w:p>
         </w:tc>
@@ -172,24 +840,89 @@
             <w:tcW w:w="8640" w:type="dxa"/>
           </w:tcPr>
           <w:p>
-            <w:r>
-              <w:t xml:space="preserve">Sculptor, </w:t>
-            </w:r>
-            <w:proofErr w:type="spellStart"/>
-            <w:r>
-              <w:t>ie</w:t>
-            </w:r>
-            <w:proofErr w:type="spellEnd"/>
-            <w:r>
-              <w:t xml:space="preserve"> Fe </w:t>
-            </w:r>
-            <w:proofErr w:type="spellStart"/>
-            <w:r>
-              <w:t>tiau</w:t>
-            </w:r>
-            <w:proofErr w:type="spellEnd"/>
-            <w:r>
-              <w:t xml:space="preserve"> dziang*,</w:t>
+            <w:pPr>
+              <w:rPr>
+                <w:rFonts w:ascii="Times New Roman" w:eastAsia="SimSun" w:hAnsi="Times New Roman" w:cs="Times New Roman"/>
+                <w:sz w:val="24"/>
+                <w:szCs w:val="24"/>
+              </w:rPr>
+            </w:pPr>
+            <w:r>
+              <w:rPr>
+                <w:rFonts w:ascii="Times New Roman" w:eastAsia="SimSun" w:hAnsi="Times New Roman" w:cs="Times New Roman"/>
+                <w:sz w:val="24"/>
+                <w:szCs w:val="24"/>
+              </w:rPr>
+              <w:t xml:space="preserve">Scull, </w:t>
+            </w:r>
+            <w:r>
+              <w:rPr>
+                <w:rFonts w:ascii="Times New Roman" w:eastAsia="SimSun" w:hAnsi="Times New Roman" w:cs="Times New Roman"/>
+                <w:sz w:val="24"/>
+                <w:szCs w:val="24"/>
+                <w:lang w:eastAsia="zh-CN"/>
+              </w:rPr>
+              <w:t>(</w:t>
+            </w:r>
+            <w:r>
+              <w:rPr>
+                <w:rFonts w:ascii="Times New Roman" w:eastAsia="SimSun" w:hAnsi="Times New Roman" w:cs="Times New Roman"/>
+                <w:sz w:val="24"/>
+                <w:szCs w:val="24"/>
+              </w:rPr>
+              <w:t>to</w:t>
+            </w:r>
+            <w:r>
+              <w:rPr>
+                <w:rFonts w:ascii="Times New Roman" w:eastAsia="SimSun" w:hAnsi="Times New Roman" w:cs="Times New Roman"/>
+                <w:sz w:val="24"/>
+                <w:szCs w:val="24"/>
+                <w:lang w:eastAsia="zh-CN"/>
+              </w:rPr>
+              <w:t xml:space="preserve">;  </w:t>
+            </w:r>
+            <w:r>
+              <w:rPr>
+                <w:rFonts w:ascii="Times New Roman" w:eastAsia="SimSun" w:hAnsi="Times New Roman" w:cs="Times New Roman"/>
+                <w:sz w:val="24"/>
+                <w:szCs w:val="24"/>
+              </w:rPr>
+              <w:t xml:space="preserve">a boat) </w:t>
+            </w:r>
+            <w:r>
+              <w:rPr>
+                <w:rFonts w:ascii="Times New Roman" w:eastAsia="SimSun" w:hAnsi="Times New Roman" w:cs="Times New Roman"/>
+                <w:sz w:val="24"/>
+                <w:szCs w:val="24"/>
+                <w:lang w:eastAsia="zh-CN"/>
+              </w:rPr>
+              <w:t xml:space="preserve"> </w:t>
+            </w:r>
+            <w:r>
+              <w:rPr>
+                <w:rFonts w:ascii="Times New Roman" w:eastAsia="SimSun" w:hAnsi="Times New Roman" w:cs="Times New Roman"/>
+                <w:sz w:val="24"/>
+                <w:szCs w:val="24"/>
+                <w:lang w:eastAsia="zh-CN"/>
+              </w:rPr>
+              <w:t>摇船</w:t>
+            </w:r>
+            <w:r>
+              <w:rPr>
+                <w:rFonts w:ascii="Times New Roman" w:eastAsia="SimSun" w:hAnsi="Times New Roman" w:cs="Times New Roman"/>
+                <w:sz w:val="24"/>
+                <w:szCs w:val="24"/>
+                <w:lang w:eastAsia="zh-CN"/>
+              </w:rPr>
+              <w:t xml:space="preserve">,  </w:t>
+            </w:r>
+            <w:r>
+              <w:rPr>
+                <w:rFonts w:ascii="Times New Roman" w:eastAsia="SimSun" w:hAnsi="Times New Roman" w:cs="Times New Roman"/>
+                <w:sz w:val="24"/>
+                <w:szCs w:val="24"/>
+              </w:rPr>
+              <w:t xml:space="preserve"> yau zén. </w:t>
             </w:r>
           </w:p>
         </w:tc>
@@ -200,8 +933,55 @@
             <w:tcW w:w="8640" w:type="dxa"/>
           </w:tcPr>
           <w:p>
-            <w:r>
-              <w:t>Sea, HF *hé, (bottom of) JE vhs "ti,</w:t>
+            <w:pPr>
+              <w:rPr>
+                <w:rFonts w:ascii="Times New Roman" w:eastAsia="SimSun" w:hAnsi="Times New Roman" w:cs="Times New Roman"/>
+                <w:sz w:val="24"/>
+                <w:szCs w:val="24"/>
+              </w:rPr>
+            </w:pPr>
+            <w:r>
+              <w:rPr>
+                <w:rFonts w:ascii="Times New Roman" w:eastAsia="SimSun" w:hAnsi="Times New Roman" w:cs="Times New Roman"/>
+                <w:sz w:val="24"/>
+                <w:szCs w:val="24"/>
+              </w:rPr>
+              <w:t xml:space="preserve">Sculptor, </w:t>
+            </w:r>
+            <w:r>
+              <w:rPr>
+                <w:rFonts w:ascii="Times New Roman" w:eastAsia="SimSun" w:hAnsi="Times New Roman" w:cs="Times New Roman"/>
+                <w:sz w:val="24"/>
+                <w:szCs w:val="24"/>
+                <w:lang w:eastAsia="zh-CN"/>
+              </w:rPr>
+              <w:t xml:space="preserve"> </w:t>
+            </w:r>
+            <w:r>
+              <w:rPr>
+                <w:rFonts w:ascii="Times New Roman" w:eastAsia="SimSun" w:hAnsi="Times New Roman" w:cs="Times New Roman"/>
+                <w:sz w:val="24"/>
+                <w:szCs w:val="24"/>
+                <w:lang w:eastAsia="zh-CN"/>
+              </w:rPr>
+              <w:t>雕匠</w:t>
+            </w:r>
+            <w:r>
+              <w:rPr>
+                <w:rFonts w:ascii="Times New Roman" w:eastAsia="SimSun" w:hAnsi="Times New Roman" w:cs="Times New Roman"/>
+                <w:sz w:val="24"/>
+                <w:szCs w:val="24"/>
+                <w:lang w:eastAsia="zh-CN"/>
+              </w:rPr>
+              <w:t xml:space="preserve">, </w:t>
+            </w:r>
+            <w:r>
+              <w:rPr>
+                <w:rFonts w:ascii="Times New Roman" w:eastAsia="SimSun" w:hAnsi="Times New Roman" w:cs="Times New Roman"/>
+                <w:sz w:val="24"/>
+                <w:szCs w:val="24"/>
+              </w:rPr>
+              <w:t xml:space="preserve"> tiau dziang’ . </w:t>
             </w:r>
           </w:p>
         </w:tc>
@@ -212,8 +992,160 @@
             <w:tcW w:w="8640" w:type="dxa"/>
           </w:tcPr>
           <w:p>
-            <w:r>
-              <w:t>Seaman, KA *sz *seu,</w:t>
+            <w:pPr>
+              <w:rPr>
+                <w:rFonts w:ascii="Times New Roman" w:eastAsia="SimSun" w:hAnsi="Times New Roman" w:cs="Times New Roman"/>
+                <w:sz w:val="24"/>
+                <w:szCs w:val="24"/>
+              </w:rPr>
+            </w:pPr>
+            <w:r>
+              <w:rPr>
+                <w:rFonts w:ascii="Times New Roman" w:eastAsia="SimSun" w:hAnsi="Times New Roman" w:cs="Times New Roman"/>
+                <w:sz w:val="24"/>
+                <w:szCs w:val="24"/>
+              </w:rPr>
+              <w:t>Sea,</w:t>
+            </w:r>
+            <w:r>
+              <w:rPr>
+                <w:rFonts w:ascii="Times New Roman" w:eastAsia="SimSun" w:hAnsi="Times New Roman" w:cs="Times New Roman"/>
+                <w:sz w:val="24"/>
+                <w:szCs w:val="24"/>
+                <w:lang w:eastAsia="zh-CN"/>
+              </w:rPr>
+              <w:t xml:space="preserve">  </w:t>
+            </w:r>
+            <w:r>
+              <w:rPr>
+                <w:rFonts w:ascii="Times New Roman" w:eastAsia="SimSun" w:hAnsi="Times New Roman" w:cs="Times New Roman"/>
+                <w:sz w:val="24"/>
+                <w:szCs w:val="24"/>
+                <w:lang w:eastAsia="zh-CN"/>
+              </w:rPr>
+              <w:t>海</w:t>
+            </w:r>
+            <w:r>
+              <w:rPr>
+                <w:rFonts w:ascii="Times New Roman" w:eastAsia="SimSun" w:hAnsi="Times New Roman" w:cs="Times New Roman"/>
+                <w:sz w:val="24"/>
+                <w:szCs w:val="24"/>
+                <w:lang w:eastAsia="zh-CN"/>
+              </w:rPr>
+              <w:t xml:space="preserve">, </w:t>
+            </w:r>
+            <w:r>
+              <w:rPr>
+                <w:rFonts w:ascii="Times New Roman" w:eastAsia="SimSun" w:hAnsi="Times New Roman" w:cs="Times New Roman"/>
+                <w:sz w:val="24"/>
+                <w:szCs w:val="24"/>
+              </w:rPr>
+              <w:t xml:space="preserve"> ‘hé, (bottom of) </w:t>
+            </w:r>
+            <w:r>
+              <w:rPr>
+                <w:rFonts w:ascii="Times New Roman" w:eastAsia="SimSun" w:hAnsi="Times New Roman" w:cs="Times New Roman"/>
+                <w:sz w:val="24"/>
+                <w:szCs w:val="24"/>
+                <w:lang w:eastAsia="zh-CN"/>
+              </w:rPr>
+              <w:t xml:space="preserve"> </w:t>
+            </w:r>
+            <w:r>
+              <w:rPr>
+                <w:rFonts w:ascii="Times New Roman" w:eastAsia="SimSun" w:hAnsi="Times New Roman" w:cs="Times New Roman"/>
+                <w:sz w:val="24"/>
+                <w:szCs w:val="24"/>
+                <w:lang w:eastAsia="zh-CN"/>
+              </w:rPr>
+              <w:t>海底</w:t>
+            </w:r>
+            <w:r>
+              <w:rPr>
+                <w:rFonts w:ascii="Times New Roman" w:eastAsia="SimSun" w:hAnsi="Times New Roman" w:cs="Times New Roman"/>
+                <w:sz w:val="24"/>
+                <w:szCs w:val="24"/>
+                <w:lang w:eastAsia="zh-CN"/>
+              </w:rPr>
+              <w:t xml:space="preserve">, </w:t>
+            </w:r>
+            <w:r>
+              <w:rPr>
+                <w:rFonts w:ascii="Times New Roman" w:eastAsia="SimSun" w:hAnsi="Times New Roman" w:cs="Times New Roman"/>
+                <w:sz w:val="24"/>
+                <w:szCs w:val="24"/>
+              </w:rPr>
+              <w:t xml:space="preserve"> ‘hé ‘tí,</w:t>
+            </w:r>
+            <w:r>
+              <w:rPr>
+                <w:rFonts w:ascii="Times New Roman" w:eastAsia="SimSun" w:hAnsi="Times New Roman" w:cs="Times New Roman"/>
+                <w:sz w:val="24"/>
+                <w:szCs w:val="24"/>
+                <w:lang w:eastAsia="zh-CN"/>
+              </w:rPr>
+              <w:t xml:space="preserve">  </w:t>
+            </w:r>
+            <w:r>
+              <w:rPr>
+                <w:rFonts w:ascii="Times New Roman" w:eastAsia="SimSun" w:hAnsi="Times New Roman" w:cs="Times New Roman"/>
+                <w:sz w:val="24"/>
+                <w:szCs w:val="24"/>
+                <w:lang w:eastAsia="zh-CN"/>
+              </w:rPr>
+              <w:t>海邊</w:t>
+            </w:r>
+            <w:r>
+              <w:rPr>
+                <w:rFonts w:ascii="Times New Roman" w:eastAsia="SimSun" w:hAnsi="Times New Roman" w:cs="Times New Roman"/>
+                <w:sz w:val="24"/>
+                <w:szCs w:val="24"/>
+                <w:lang w:eastAsia="zh-CN"/>
+              </w:rPr>
+              <w:t xml:space="preserve">, </w:t>
+            </w:r>
+            <w:r>
+              <w:rPr>
+                <w:rFonts w:ascii="Times New Roman" w:eastAsia="SimSun" w:hAnsi="Times New Roman" w:cs="Times New Roman"/>
+                <w:sz w:val="24"/>
+                <w:szCs w:val="24"/>
+              </w:rPr>
+              <w:t xml:space="preserve"> ‘hé pien,</w:t>
+            </w:r>
+            <w:r>
+              <w:rPr>
+                <w:rFonts w:ascii="Times New Roman" w:eastAsia="SimSun" w:hAnsi="Times New Roman" w:cs="Times New Roman"/>
+                <w:sz w:val="24"/>
+                <w:szCs w:val="24"/>
+                <w:lang w:eastAsia="zh-CN"/>
+              </w:rPr>
+              <w:t xml:space="preserve">  </w:t>
+            </w:r>
+            <w:r>
+              <w:rPr>
+                <w:rFonts w:ascii="Times New Roman" w:eastAsia="SimSun" w:hAnsi="Times New Roman" w:cs="Times New Roman"/>
+                <w:sz w:val="24"/>
+                <w:szCs w:val="24"/>
+                <w:lang w:eastAsia="zh-CN"/>
+              </w:rPr>
+              <w:t>海灘</w:t>
+            </w:r>
+            <w:r>
+              <w:rPr>
+                <w:rFonts w:ascii="Times New Roman" w:eastAsia="SimSun" w:hAnsi="Times New Roman" w:cs="Times New Roman"/>
+                <w:sz w:val="24"/>
+                <w:szCs w:val="24"/>
+                <w:lang w:eastAsia="zh-CN"/>
+              </w:rPr>
+              <w:t xml:space="preserve">, </w:t>
+            </w:r>
+            <w:r>
+              <w:rPr>
+                <w:rFonts w:ascii="Times New Roman" w:eastAsia="SimSun" w:hAnsi="Times New Roman" w:cs="Times New Roman"/>
+                <w:sz w:val="24"/>
+                <w:szCs w:val="24"/>
+              </w:rPr>
+              <w:t xml:space="preserve"> ‘hé t’an. </w:t>
             </w:r>
           </w:p>
         </w:tc>
@@ -224,19 +1156,64 @@
             <w:tcW w:w="8640" w:type="dxa"/>
           </w:tcPr>
           <w:p>
-            <w:proofErr w:type="gramStart"/>
-            <w:r>
-              <w:t xml:space="preserve">Seaport, </w:t>
-            </w:r>
-            <w:r>
-              <w:t xml:space="preserve"> </w:t>
-            </w:r>
-            <w:r>
-              <w:t xml:space="preserve"> </w:t>
-            </w:r>
-            <w:proofErr w:type="gramEnd"/>
-            <w:r>
-              <w:t>‘hd ’k’ou,</w:t>
+            <w:pPr>
+              <w:rPr>
+                <w:rFonts w:ascii="Times New Roman" w:eastAsia="SimSun" w:hAnsi="Times New Roman" w:cs="Times New Roman"/>
+                <w:sz w:val="24"/>
+                <w:szCs w:val="24"/>
+              </w:rPr>
+            </w:pPr>
+            <w:r>
+              <w:rPr>
+                <w:rFonts w:ascii="Times New Roman" w:eastAsia="SimSun" w:hAnsi="Times New Roman" w:cs="Times New Roman"/>
+                <w:sz w:val="24"/>
+                <w:szCs w:val="24"/>
+              </w:rPr>
+              <w:t>Seaman,</w:t>
+            </w:r>
+            <w:r>
+              <w:rPr>
+                <w:rFonts w:ascii="Times New Roman" w:eastAsia="SimSun" w:hAnsi="Times New Roman" w:cs="Times New Roman"/>
+                <w:sz w:val="24"/>
+                <w:szCs w:val="24"/>
+                <w:lang w:eastAsia="zh-CN"/>
+              </w:rPr>
+              <w:t xml:space="preserve">  </w:t>
+            </w:r>
+            <w:r>
+              <w:rPr>
+                <w:rFonts w:ascii="Times New Roman" w:eastAsia="SimSun" w:hAnsi="Times New Roman" w:cs="Times New Roman"/>
+                <w:sz w:val="24"/>
+                <w:szCs w:val="24"/>
+                <w:lang w:eastAsia="zh-CN"/>
+              </w:rPr>
+              <w:t>水手</w:t>
+            </w:r>
+            <w:r>
+              <w:rPr>
+                <w:rFonts w:ascii="Times New Roman" w:eastAsia="SimSun" w:hAnsi="Times New Roman" w:cs="Times New Roman"/>
+                <w:sz w:val="24"/>
+                <w:szCs w:val="24"/>
+                <w:lang w:eastAsia="zh-CN"/>
+              </w:rPr>
+              <w:t xml:space="preserve">, </w:t>
+            </w:r>
+            <w:r>
+              <w:rPr>
+                <w:rFonts w:ascii="Times New Roman" w:eastAsia="SimSun" w:hAnsi="Times New Roman" w:cs="Times New Roman"/>
+                <w:sz w:val="24"/>
+                <w:szCs w:val="24"/>
+              </w:rPr>
+              <w:t xml:space="preserve"> ‘sz ‘seu</w:t>
+            </w:r>
+            <w:r>
+              <w:rPr>
+                <w:rFonts w:ascii="Times New Roman" w:eastAsia="SimSun" w:hAnsi="Times New Roman" w:cs="Times New Roman"/>
+                <w:sz w:val="24"/>
+                <w:szCs w:val="24"/>
+                <w:lang w:eastAsia="zh-CN"/>
+              </w:rPr>
+              <w:t>.</w:t>
             </w:r>
           </w:p>
         </w:tc>
@@ -247,8 +1224,56 @@
             <w:tcW w:w="8640" w:type="dxa"/>
           </w:tcPr>
           <w:p>
-            <w:r>
-              <w:t>Seaweed, pag AS "hé ta‘,</w:t>
+            <w:pPr>
+              <w:rPr>
+                <w:rFonts w:ascii="Times New Roman" w:eastAsia="SimSun" w:hAnsi="Times New Roman" w:cs="Times New Roman"/>
+                <w:sz w:val="24"/>
+                <w:szCs w:val="24"/>
+                <w:lang w:eastAsia="zh-CN"/>
+              </w:rPr>
+            </w:pPr>
+            <w:r>
+              <w:rPr>
+                <w:rFonts w:ascii="Times New Roman" w:eastAsia="SimSun" w:hAnsi="Times New Roman" w:cs="Times New Roman"/>
+                <w:sz w:val="24"/>
+                <w:szCs w:val="24"/>
+              </w:rPr>
+              <w:t>Seaport,</w:t>
+            </w:r>
+            <w:r>
+              <w:rPr>
+                <w:rFonts w:ascii="Times New Roman" w:eastAsia="SimSun" w:hAnsi="Times New Roman" w:cs="Times New Roman"/>
+                <w:sz w:val="24"/>
+                <w:szCs w:val="24"/>
+                <w:lang w:eastAsia="zh-CN"/>
+              </w:rPr>
+              <w:t xml:space="preserve">  </w:t>
+            </w:r>
+            <w:r>
+              <w:rPr>
+                <w:rFonts w:ascii="Times New Roman" w:eastAsia="SimSun" w:hAnsi="Times New Roman" w:cs="Times New Roman"/>
+                <w:sz w:val="24"/>
+                <w:szCs w:val="24"/>
+                <w:lang w:eastAsia="zh-CN"/>
+              </w:rPr>
+              <w:t>海口</w:t>
+            </w:r>
+            <w:r>
+              <w:rPr>
+                <w:rFonts w:ascii="Times New Roman" w:eastAsia="SimSun" w:hAnsi="Times New Roman" w:cs="Times New Roman"/>
+                <w:sz w:val="24"/>
+                <w:szCs w:val="24"/>
+                <w:lang w:eastAsia="zh-CN"/>
+              </w:rPr>
+              <w:t xml:space="preserve">, </w:t>
+            </w:r>
+            <w:r>
+              <w:rPr>
+                <w:rFonts w:ascii="Times New Roman" w:eastAsia="SimSun" w:hAnsi="Times New Roman" w:cs="Times New Roman"/>
+                <w:sz w:val="24"/>
+                <w:szCs w:val="24"/>
+              </w:rPr>
+              <w:t xml:space="preserve">   ‘hé ‘k’eu.</w:t>
             </w:r>
           </w:p>
         </w:tc>
@@ -259,47 +1284,81 @@
             <w:tcW w:w="8640" w:type="dxa"/>
           </w:tcPr>
           <w:p>
-            <w:r>
-              <w:t>Seal, (an animal) ii He "hé ling,</w:t>
-            </w:r>
-            <w:r>
+            <w:pPr>
+              <w:rPr>
+                <w:rFonts w:ascii="Times New Roman" w:eastAsia="SimSun" w:hAnsi="Times New Roman" w:cs="Times New Roman"/>
+                <w:sz w:val="24"/>
+                <w:szCs w:val="24"/>
+              </w:rPr>
+            </w:pPr>
+            <w:r>
+              <w:rPr>
+                <w:rFonts w:ascii="Times New Roman" w:eastAsia="SimSun" w:hAnsi="Times New Roman" w:cs="Times New Roman"/>
+                <w:sz w:val="24"/>
+                <w:szCs w:val="24"/>
+              </w:rPr>
+              <w:t xml:space="preserve">Seaweed, </w:t>
+            </w:r>
+            <w:r>
+              <w:rPr>
+                <w:rFonts w:ascii="Times New Roman" w:eastAsia="SimSun" w:hAnsi="Times New Roman" w:cs="Times New Roman"/>
+                <w:sz w:val="24"/>
+                <w:szCs w:val="24"/>
+                <w:lang w:eastAsia="zh-CN"/>
+              </w:rPr>
+              <w:t xml:space="preserve">  </w:t>
+            </w:r>
+            <w:r>
+              <w:rPr>
+                <w:rFonts w:ascii="Times New Roman" w:eastAsia="SimSun" w:hAnsi="Times New Roman" w:cs="Times New Roman"/>
+                <w:sz w:val="24"/>
+                <w:szCs w:val="24"/>
+                <w:lang w:eastAsia="zh-CN"/>
+              </w:rPr>
+              <w:t>海带</w:t>
+            </w:r>
+            <w:r>
+              <w:rPr>
+                <w:rFonts w:ascii="Times New Roman" w:eastAsia="SimSun" w:hAnsi="Times New Roman" w:cs="Times New Roman"/>
+                <w:sz w:val="24"/>
+                <w:szCs w:val="24"/>
+                <w:lang w:eastAsia="zh-CN"/>
+              </w:rPr>
+              <w:t xml:space="preserve">, </w:t>
+            </w:r>
+            <w:r>
+              <w:rPr>
+                <w:rFonts w:ascii="Times New Roman" w:eastAsia="SimSun" w:hAnsi="Times New Roman" w:cs="Times New Roman"/>
+                <w:sz w:val="24"/>
+                <w:szCs w:val="24"/>
+              </w:rPr>
               <w:t xml:space="preserve"> </w:t>
             </w:r>
-            <w:proofErr w:type="spellStart"/>
-            <w:r>
-              <w:t>koh</w:t>
-            </w:r>
-            <w:proofErr w:type="spellEnd"/>
-            <w:r>
-              <w:t xml:space="preserve"> </w:t>
-            </w:r>
-            <w:proofErr w:type="spellStart"/>
-            <w:r>
-              <w:t>sih</w:t>
-            </w:r>
-            <w:proofErr w:type="spellEnd"/>
-            <w:r>
-              <w:t>, (seal character) SX</w:t>
-            </w:r>
-          </w:p>
-        </w:tc>
-      </w:tr>
-      <w:tr>
-        <w:tc>
-          <w:tcPr>
-            <w:tcW w:w="8640" w:type="dxa"/>
-          </w:tcPr>
-          <w:p/>
-        </w:tc>
-      </w:tr>
-      <w:tr>
-        <w:tc>
-          <w:tcPr>
-            <w:tcW w:w="8640" w:type="dxa"/>
-          </w:tcPr>
-          <w:p>
-            <w:r>
-              <w:t>Seal, (to) $7 Ep ‘tang yun’, Se ké</w:t>
+            <w:r>
+              <w:rPr>
+                <w:rFonts w:ascii="Times New Roman" w:eastAsia="SimSun" w:hAnsi="Times New Roman" w:cs="Times New Roman"/>
+                <w:sz w:val="24"/>
+                <w:szCs w:val="24"/>
+                <w:lang w:eastAsia="zh-CN"/>
+              </w:rPr>
+              <w:t>‘</w:t>
+            </w:r>
+            <w:r>
+              <w:rPr>
+                <w:rFonts w:ascii="Times New Roman" w:eastAsia="SimSun" w:hAnsi="Times New Roman" w:cs="Times New Roman"/>
+                <w:sz w:val="24"/>
+                <w:szCs w:val="24"/>
+              </w:rPr>
+              <w:t>hé tá</w:t>
+            </w:r>
+            <w:r>
+              <w:rPr>
+                <w:rFonts w:ascii="Times New Roman" w:eastAsia="SimSun" w:hAnsi="Times New Roman" w:cs="Times New Roman"/>
+                <w:sz w:val="24"/>
+                <w:szCs w:val="24"/>
+                <w:lang w:eastAsia="zh-CN"/>
+              </w:rPr>
+              <w:t>’.</w:t>
             </w:r>
           </w:p>
         </w:tc>
@@ -310,8 +1369,221 @@
             <w:tcW w:w="8640" w:type="dxa"/>
           </w:tcPr>
           <w:p>
-            <w:r>
-              <w:t>Seam, (straight) ne dzuh ving’,</w:t>
+            <w:pPr>
+              <w:rPr>
+                <w:rFonts w:ascii="Times New Roman" w:eastAsia="SimSun" w:hAnsi="Times New Roman" w:cs="Times New Roman"/>
+                <w:sz w:val="24"/>
+                <w:szCs w:val="24"/>
+                <w:lang w:eastAsia="zh-CN"/>
+              </w:rPr>
+            </w:pPr>
+            <w:r>
+              <w:rPr>
+                <w:rFonts w:ascii="Times New Roman" w:eastAsia="SimSun" w:hAnsi="Times New Roman" w:cs="Times New Roman"/>
+                <w:sz w:val="24"/>
+                <w:szCs w:val="24"/>
+              </w:rPr>
+              <w:t>Seal, (an animal)</w:t>
+            </w:r>
+            <w:r>
+              <w:rPr>
+                <w:rFonts w:ascii="Times New Roman" w:eastAsia="SimSun" w:hAnsi="Times New Roman" w:cs="Times New Roman"/>
+                <w:sz w:val="24"/>
+                <w:szCs w:val="24"/>
+                <w:lang w:eastAsia="zh-CN"/>
+              </w:rPr>
+              <w:t xml:space="preserve"> </w:t>
+            </w:r>
+            <w:r>
+              <w:rPr>
+                <w:rFonts w:ascii="Times New Roman" w:eastAsia="SimSun" w:hAnsi="Times New Roman" w:cs="Times New Roman"/>
+                <w:sz w:val="24"/>
+                <w:szCs w:val="24"/>
+                <w:lang w:eastAsia="zh-CN"/>
+              </w:rPr>
+              <w:t>海龍</w:t>
+            </w:r>
+            <w:r>
+              <w:rPr>
+                <w:rFonts w:ascii="Times New Roman" w:eastAsia="SimSun" w:hAnsi="Times New Roman" w:cs="Times New Roman"/>
+                <w:sz w:val="24"/>
+                <w:szCs w:val="24"/>
+                <w:lang w:eastAsia="zh-CN"/>
+              </w:rPr>
+              <w:t xml:space="preserve">, </w:t>
+            </w:r>
+            <w:r>
+              <w:rPr>
+                <w:rFonts w:ascii="Times New Roman" w:eastAsia="SimSun" w:hAnsi="Times New Roman" w:cs="Times New Roman"/>
+                <w:sz w:val="24"/>
+                <w:szCs w:val="24"/>
+              </w:rPr>
+              <w:t xml:space="preserve"> ‘hé lúng, (stamp) </w:t>
+            </w:r>
+            <w:r>
+              <w:rPr>
+                <w:rFonts w:ascii="Times New Roman" w:eastAsia="SimSun" w:hAnsi="Times New Roman" w:cs="Times New Roman"/>
+                <w:sz w:val="24"/>
+                <w:szCs w:val="24"/>
+                <w:lang w:eastAsia="zh-CN"/>
+              </w:rPr>
+              <w:t xml:space="preserve">  </w:t>
+            </w:r>
+            <w:r>
+              <w:rPr>
+                <w:rFonts w:ascii="Times New Roman" w:eastAsia="SimSun" w:hAnsi="Times New Roman" w:cs="Times New Roman"/>
+                <w:sz w:val="24"/>
+                <w:szCs w:val="24"/>
+                <w:lang w:eastAsia="zh-CN"/>
+              </w:rPr>
+              <w:t>圖章</w:t>
+            </w:r>
+            <w:r>
+              <w:rPr>
+                <w:rFonts w:ascii="Times New Roman" w:eastAsia="SimSun" w:hAnsi="Times New Roman" w:cs="Times New Roman"/>
+                <w:sz w:val="24"/>
+                <w:szCs w:val="24"/>
+                <w:lang w:eastAsia="zh-CN"/>
+              </w:rPr>
+              <w:t xml:space="preserve">, </w:t>
+            </w:r>
+            <w:r>
+              <w:rPr>
+                <w:rFonts w:ascii="Times New Roman" w:eastAsia="SimSun" w:hAnsi="Times New Roman" w:cs="Times New Roman"/>
+                <w:sz w:val="24"/>
+                <w:szCs w:val="24"/>
+              </w:rPr>
+              <w:t xml:space="preserve">dú tsang, </w:t>
+            </w:r>
+            <w:r>
+              <w:rPr>
+                <w:rFonts w:ascii="Times New Roman" w:eastAsia="SimSun" w:hAnsi="Times New Roman" w:cs="Times New Roman"/>
+                <w:sz w:val="24"/>
+                <w:szCs w:val="24"/>
+                <w:lang w:eastAsia="zh-CN"/>
+              </w:rPr>
+              <w:t xml:space="preserve">  </w:t>
+            </w:r>
+            <w:r>
+              <w:rPr>
+                <w:rFonts w:ascii="Times New Roman" w:eastAsia="SimSun" w:hAnsi="Times New Roman" w:cs="Times New Roman"/>
+                <w:sz w:val="24"/>
+                <w:szCs w:val="24"/>
+                <w:lang w:eastAsia="zh-CN"/>
+              </w:rPr>
+              <w:t>圖書</w:t>
+            </w:r>
+            <w:r>
+              <w:rPr>
+                <w:rFonts w:ascii="Times New Roman" w:eastAsia="SimSun" w:hAnsi="Times New Roman" w:cs="Times New Roman"/>
+                <w:sz w:val="24"/>
+                <w:szCs w:val="24"/>
+                <w:lang w:eastAsia="zh-CN"/>
+              </w:rPr>
+              <w:t xml:space="preserve">, </w:t>
+            </w:r>
+            <w:r>
+              <w:rPr>
+                <w:rFonts w:ascii="Times New Roman" w:eastAsia="SimSun" w:hAnsi="Times New Roman" w:cs="Times New Roman"/>
+                <w:sz w:val="24"/>
+                <w:szCs w:val="24"/>
+              </w:rPr>
+              <w:t xml:space="preserve">dú sû, </w:t>
+            </w:r>
+            <w:r>
+              <w:rPr>
+                <w:rFonts w:ascii="Times New Roman" w:eastAsia="SimSun" w:hAnsi="Times New Roman" w:cs="Times New Roman"/>
+                <w:sz w:val="24"/>
+                <w:szCs w:val="24"/>
+                <w:lang w:eastAsia="zh-CN"/>
+              </w:rPr>
+              <w:t xml:space="preserve">  </w:t>
+            </w:r>
+            <w:r>
+              <w:rPr>
+                <w:rFonts w:ascii="Times New Roman" w:eastAsia="SimSun" w:hAnsi="Times New Roman" w:cs="Times New Roman"/>
+                <w:sz w:val="24"/>
+                <w:szCs w:val="24"/>
+                <w:lang w:eastAsia="zh-CN"/>
+              </w:rPr>
+              <w:t>印章</w:t>
+            </w:r>
+            <w:r>
+              <w:rPr>
+                <w:rFonts w:ascii="Times New Roman" w:eastAsia="SimSun" w:hAnsi="Times New Roman" w:cs="Times New Roman"/>
+                <w:sz w:val="24"/>
+                <w:szCs w:val="24"/>
+                <w:lang w:eastAsia="zh-CN"/>
+              </w:rPr>
+              <w:t xml:space="preserve">,  </w:t>
+            </w:r>
+            <w:r>
+              <w:rPr>
+                <w:rFonts w:ascii="Times New Roman" w:eastAsia="SimSun" w:hAnsi="Times New Roman" w:cs="Times New Roman"/>
+                <w:sz w:val="24"/>
+                <w:szCs w:val="24"/>
+              </w:rPr>
+              <w:t>yun’ tsang, (imperial seal)</w:t>
+            </w:r>
+            <w:r>
+              <w:rPr>
+                <w:rFonts w:ascii="Times New Roman" w:eastAsia="SimSun" w:hAnsi="Times New Roman" w:cs="Times New Roman"/>
+                <w:sz w:val="24"/>
+                <w:szCs w:val="24"/>
+                <w:lang w:eastAsia="zh-CN"/>
+              </w:rPr>
+              <w:t xml:space="preserve"> </w:t>
+            </w:r>
+            <w:r>
+              <w:rPr>
+                <w:rFonts w:ascii="Times New Roman" w:eastAsia="SimSun" w:hAnsi="Times New Roman" w:cs="Times New Roman"/>
+                <w:sz w:val="24"/>
+                <w:szCs w:val="24"/>
+                <w:lang w:eastAsia="zh-CN"/>
+              </w:rPr>
+              <w:t>國璽</w:t>
+            </w:r>
+            <w:r>
+              <w:rPr>
+                <w:rFonts w:ascii="Times New Roman" w:eastAsia="SimSun" w:hAnsi="Times New Roman" w:cs="Times New Roman"/>
+                <w:sz w:val="24"/>
+                <w:szCs w:val="24"/>
+                <w:lang w:eastAsia="zh-CN"/>
+              </w:rPr>
+              <w:t xml:space="preserve">, </w:t>
+            </w:r>
+            <w:r>
+              <w:rPr>
+                <w:rFonts w:ascii="Times New Roman" w:eastAsia="SimSun" w:hAnsi="Times New Roman" w:cs="Times New Roman"/>
+                <w:sz w:val="24"/>
+                <w:szCs w:val="24"/>
+              </w:rPr>
+              <w:t xml:space="preserve"> kóh ‘sih, (seal character) </w:t>
+            </w:r>
+            <w:r>
+              <w:rPr>
+                <w:rFonts w:ascii="Times New Roman" w:eastAsia="SimSun" w:hAnsi="Times New Roman" w:cs="Times New Roman"/>
+                <w:sz w:val="24"/>
+                <w:szCs w:val="24"/>
+              </w:rPr>
+              <w:t>篆文</w:t>
+            </w:r>
+            <w:r>
+              <w:rPr>
+                <w:rFonts w:ascii="Times New Roman" w:eastAsia="SimSun" w:hAnsi="Times New Roman" w:cs="Times New Roman"/>
+                <w:sz w:val="24"/>
+                <w:szCs w:val="24"/>
+                <w:lang w:eastAsia="zh-CN"/>
+              </w:rPr>
+              <w:t xml:space="preserve">, </w:t>
+            </w:r>
+            <w:r>
+              <w:rPr>
+                <w:rFonts w:ascii="Times New Roman" w:eastAsia="SimSun" w:hAnsi="Times New Roman" w:cs="Times New Roman"/>
+                <w:sz w:val="24"/>
+                <w:szCs w:val="24"/>
+              </w:rPr>
+              <w:t xml:space="preserve">dzén’ vun. </w:t>
             </w:r>
           </w:p>
         </w:tc>
@@ -322,8 +1594,219 @@
             <w:tcW w:w="8640" w:type="dxa"/>
           </w:tcPr>
           <w:p>
-            <w:r>
-              <w:t>Sear, {£ tsiau.</w:t>
+            <w:pPr>
+              <w:rPr>
+                <w:rFonts w:ascii="Times New Roman" w:eastAsia="SimSun" w:hAnsi="Times New Roman" w:cs="Times New Roman"/>
+                <w:sz w:val="24"/>
+                <w:szCs w:val="24"/>
+              </w:rPr>
+            </w:pPr>
+            <w:r>
+              <w:rPr>
+                <w:rFonts w:ascii="Times New Roman" w:eastAsia="SimSun" w:hAnsi="Times New Roman" w:cs="Times New Roman"/>
+                <w:sz w:val="24"/>
+                <w:szCs w:val="24"/>
+              </w:rPr>
+              <w:t xml:space="preserve">Seal, (to) </w:t>
+            </w:r>
+            <w:r>
+              <w:rPr>
+                <w:rFonts w:ascii="Times New Roman" w:eastAsia="SimSun" w:hAnsi="Times New Roman" w:cs="Times New Roman"/>
+                <w:sz w:val="24"/>
+                <w:szCs w:val="24"/>
+                <w:lang w:eastAsia="zh-CN"/>
+              </w:rPr>
+              <w:t xml:space="preserve"> </w:t>
+            </w:r>
+            <w:r>
+              <w:rPr>
+                <w:rFonts w:ascii="Times New Roman" w:eastAsia="SimSun" w:hAnsi="Times New Roman" w:cs="Times New Roman"/>
+                <w:sz w:val="24"/>
+                <w:szCs w:val="24"/>
+                <w:lang w:eastAsia="zh-CN"/>
+              </w:rPr>
+              <w:t>打印</w:t>
+            </w:r>
+            <w:r>
+              <w:rPr>
+                <w:rFonts w:ascii="Times New Roman" w:eastAsia="SimSun" w:hAnsi="Times New Roman" w:cs="Times New Roman"/>
+                <w:sz w:val="24"/>
+                <w:szCs w:val="24"/>
+                <w:lang w:eastAsia="zh-CN"/>
+              </w:rPr>
+              <w:t xml:space="preserve">, </w:t>
+            </w:r>
+            <w:r>
+              <w:rPr>
+                <w:rFonts w:ascii="Times New Roman" w:eastAsia="SimSun" w:hAnsi="Times New Roman" w:cs="Times New Roman"/>
+                <w:sz w:val="24"/>
+                <w:szCs w:val="24"/>
+              </w:rPr>
+              <w:t xml:space="preserve">‘tang yun’, </w:t>
+            </w:r>
+            <w:r>
+              <w:rPr>
+                <w:rFonts w:ascii="Times New Roman" w:eastAsia="SimSun" w:hAnsi="Times New Roman" w:cs="Times New Roman"/>
+                <w:sz w:val="24"/>
+                <w:szCs w:val="24"/>
+              </w:rPr>
+              <w:t>蓋印</w:t>
+            </w:r>
+            <w:r>
+              <w:rPr>
+                <w:rFonts w:ascii="Times New Roman" w:eastAsia="SimSun" w:hAnsi="Times New Roman" w:cs="Times New Roman"/>
+                <w:sz w:val="24"/>
+                <w:szCs w:val="24"/>
+                <w:lang w:eastAsia="zh-CN"/>
+              </w:rPr>
+              <w:t xml:space="preserve">, </w:t>
+            </w:r>
+            <w:r>
+              <w:rPr>
+                <w:rFonts w:ascii="Times New Roman" w:eastAsia="SimSun" w:hAnsi="Times New Roman" w:cs="Times New Roman"/>
+                <w:sz w:val="24"/>
+                <w:szCs w:val="24"/>
+              </w:rPr>
+              <w:t xml:space="preserve"> </w:t>
+            </w:r>
+            <w:r>
+              <w:rPr>
+                <w:rFonts w:ascii="Times New Roman" w:eastAsia="SimSun" w:hAnsi="Times New Roman" w:cs="Times New Roman"/>
+                <w:sz w:val="24"/>
+                <w:szCs w:val="24"/>
+                <w:lang w:eastAsia="zh-CN"/>
+              </w:rPr>
+              <w:t xml:space="preserve"> </w:t>
+            </w:r>
+            <w:r>
+              <w:rPr>
+                <w:rFonts w:ascii="Times New Roman" w:eastAsia="SimSun" w:hAnsi="Times New Roman" w:cs="Times New Roman"/>
+                <w:sz w:val="24"/>
+                <w:szCs w:val="24"/>
+              </w:rPr>
+              <w:t>ké’ yun’, (a letter)</w:t>
+            </w:r>
+            <w:r>
+              <w:rPr>
+                <w:rFonts w:ascii="Times New Roman" w:eastAsia="SimSun" w:hAnsi="Times New Roman" w:cs="Times New Roman"/>
+                <w:sz w:val="24"/>
+                <w:szCs w:val="24"/>
+                <w:lang w:eastAsia="zh-CN"/>
+              </w:rPr>
+              <w:t xml:space="preserve">  </w:t>
+            </w:r>
+            <w:r>
+              <w:rPr>
+                <w:rFonts w:ascii="Times New Roman" w:eastAsia="SimSun" w:hAnsi="Times New Roman" w:cs="Times New Roman"/>
+                <w:sz w:val="24"/>
+                <w:szCs w:val="24"/>
+                <w:lang w:eastAsia="zh-CN"/>
+              </w:rPr>
+              <w:t>封口</w:t>
+            </w:r>
+            <w:r>
+              <w:rPr>
+                <w:rFonts w:ascii="Times New Roman" w:eastAsia="SimSun" w:hAnsi="Times New Roman" w:cs="Times New Roman"/>
+                <w:sz w:val="24"/>
+                <w:szCs w:val="24"/>
+                <w:lang w:eastAsia="zh-CN"/>
+              </w:rPr>
+              <w:t xml:space="preserve">, </w:t>
+            </w:r>
+            <w:r>
+              <w:rPr>
+                <w:rFonts w:ascii="Times New Roman" w:eastAsia="SimSun" w:hAnsi="Times New Roman" w:cs="Times New Roman"/>
+                <w:sz w:val="24"/>
+                <w:szCs w:val="24"/>
+              </w:rPr>
+              <w:t xml:space="preserve"> fúng ‘k’eu,</w:t>
+            </w:r>
+            <w:r>
+              <w:rPr>
+                <w:rFonts w:ascii="Times New Roman" w:eastAsia="SimSun" w:hAnsi="Times New Roman" w:cs="Times New Roman"/>
+                <w:sz w:val="24"/>
+                <w:szCs w:val="24"/>
+                <w:lang w:eastAsia="zh-CN"/>
+              </w:rPr>
+              <w:t xml:space="preserve">  </w:t>
+            </w:r>
+            <w:r>
+              <w:rPr>
+                <w:rFonts w:ascii="Times New Roman" w:eastAsia="SimSun" w:hAnsi="Times New Roman" w:cs="Times New Roman"/>
+                <w:sz w:val="24"/>
+                <w:szCs w:val="24"/>
+                <w:lang w:eastAsia="zh-CN"/>
+              </w:rPr>
+              <w:t>封信</w:t>
+            </w:r>
+            <w:r>
+              <w:rPr>
+                <w:rFonts w:ascii="Times New Roman" w:eastAsia="SimSun" w:hAnsi="Times New Roman" w:cs="Times New Roman"/>
+                <w:sz w:val="24"/>
+                <w:szCs w:val="24"/>
+                <w:lang w:eastAsia="zh-CN"/>
+              </w:rPr>
+              <w:t xml:space="preserve">, </w:t>
+            </w:r>
+            <w:r>
+              <w:rPr>
+                <w:rFonts w:ascii="Times New Roman" w:eastAsia="SimSun" w:hAnsi="Times New Roman" w:cs="Times New Roman"/>
+                <w:sz w:val="24"/>
+                <w:szCs w:val="24"/>
+              </w:rPr>
+              <w:t xml:space="preserve"> fúng sing’, </w:t>
+            </w:r>
+            <w:r>
+              <w:rPr>
+                <w:rFonts w:ascii="Times New Roman" w:eastAsia="SimSun" w:hAnsi="Times New Roman" w:cs="Times New Roman"/>
+                <w:sz w:val="24"/>
+                <w:szCs w:val="24"/>
+                <w:lang w:eastAsia="zh-CN"/>
+              </w:rPr>
+              <w:t xml:space="preserve"> </w:t>
+            </w:r>
+            <w:r>
+              <w:rPr>
+                <w:rFonts w:ascii="Times New Roman" w:eastAsia="SimSun" w:hAnsi="Times New Roman" w:cs="Times New Roman"/>
+                <w:sz w:val="24"/>
+                <w:szCs w:val="24"/>
+              </w:rPr>
+              <w:t>(seal up a door)</w:t>
+            </w:r>
+            <w:r>
+              <w:rPr>
+                <w:rFonts w:ascii="Times New Roman" w:eastAsia="SimSun" w:hAnsi="Times New Roman" w:cs="Times New Roman"/>
+                <w:sz w:val="24"/>
+                <w:szCs w:val="24"/>
+                <w:lang w:eastAsia="zh-CN"/>
+              </w:rPr>
+              <w:t xml:space="preserve"> </w:t>
+            </w:r>
+            <w:r>
+              <w:rPr>
+                <w:rFonts w:ascii="Times New Roman" w:eastAsia="SimSun" w:hAnsi="Times New Roman" w:cs="Times New Roman"/>
+                <w:sz w:val="24"/>
+                <w:szCs w:val="24"/>
+                <w:lang w:eastAsia="zh-CN"/>
+              </w:rPr>
+              <w:t>封門</w:t>
+            </w:r>
+            <w:r>
+              <w:rPr>
+                <w:rFonts w:ascii="Times New Roman" w:eastAsia="SimSun" w:hAnsi="Times New Roman" w:cs="Times New Roman"/>
+                <w:sz w:val="24"/>
+                <w:szCs w:val="24"/>
+                <w:lang w:eastAsia="zh-CN"/>
+              </w:rPr>
+              <w:t xml:space="preserve">, </w:t>
+            </w:r>
+            <w:r>
+              <w:rPr>
+                <w:rFonts w:ascii="Times New Roman" w:eastAsia="SimSun" w:hAnsi="Times New Roman" w:cs="Times New Roman"/>
+                <w:sz w:val="24"/>
+                <w:szCs w:val="24"/>
+              </w:rPr>
+              <w:t xml:space="preserve"> fúng mun. </w:t>
             </w:r>
           </w:p>
         </w:tc>
@@ -334,8 +1817,125 @@
             <w:tcW w:w="8640" w:type="dxa"/>
           </w:tcPr>
           <w:p>
-            <w:r>
+            <w:pPr>
+              <w:rPr>
+                <w:rFonts w:ascii="Times New Roman" w:eastAsia="SimSun" w:hAnsi="Times New Roman" w:cs="Times New Roman"/>
+                <w:sz w:val="24"/>
+                <w:szCs w:val="24"/>
+              </w:rPr>
+            </w:pPr>
+            <w:r>
+              <w:rPr>
+                <w:rFonts w:ascii="Times New Roman" w:eastAsia="SimSun" w:hAnsi="Times New Roman" w:cs="Times New Roman"/>
+                <w:sz w:val="24"/>
+                <w:szCs w:val="24"/>
+              </w:rPr>
+              <w:t>Seam, (straight)</w:t>
+            </w:r>
+            <w:r>
+              <w:rPr>
+                <w:rFonts w:ascii="Times New Roman" w:eastAsia="SimSun" w:hAnsi="Times New Roman" w:cs="Times New Roman"/>
+                <w:sz w:val="24"/>
+                <w:szCs w:val="24"/>
+                <w:lang w:eastAsia="zh-CN"/>
+              </w:rPr>
               <w:t xml:space="preserve"> </w:t>
+            </w:r>
+            <w:r>
+              <w:rPr>
+                <w:rFonts w:ascii="Times New Roman" w:eastAsia="SimSun" w:hAnsi="Times New Roman" w:cs="Times New Roman"/>
+                <w:sz w:val="24"/>
+                <w:szCs w:val="24"/>
+                <w:lang w:eastAsia="zh-CN"/>
+              </w:rPr>
+              <w:t>直縫</w:t>
+            </w:r>
+            <w:r>
+              <w:rPr>
+                <w:rFonts w:ascii="Times New Roman" w:eastAsia="SimSun" w:hAnsi="Times New Roman" w:cs="Times New Roman"/>
+                <w:sz w:val="24"/>
+                <w:szCs w:val="24"/>
+                <w:lang w:eastAsia="zh-CN"/>
+              </w:rPr>
+              <w:t>,</w:t>
+            </w:r>
+            <w:r>
+              <w:rPr>
+                <w:rFonts w:ascii="Times New Roman" w:eastAsia="SimSun" w:hAnsi="Times New Roman" w:cs="Times New Roman"/>
+                <w:sz w:val="24"/>
+                <w:szCs w:val="24"/>
+              </w:rPr>
+              <w:t xml:space="preserve">  dzuh vúng’, (cross) </w:t>
+            </w:r>
+            <w:r>
+              <w:rPr>
+                <w:rFonts w:ascii="Times New Roman" w:eastAsia="SimSun" w:hAnsi="Times New Roman" w:cs="Times New Roman"/>
+                <w:sz w:val="24"/>
+                <w:szCs w:val="24"/>
+                <w:lang w:eastAsia="zh-CN"/>
+              </w:rPr>
+              <w:t xml:space="preserve"> </w:t>
+            </w:r>
+            <w:r>
+              <w:rPr>
+                <w:rFonts w:ascii="Times New Roman" w:eastAsia="SimSun" w:hAnsi="Times New Roman" w:cs="Times New Roman"/>
+                <w:sz w:val="24"/>
+                <w:szCs w:val="24"/>
+                <w:lang w:eastAsia="zh-CN"/>
+              </w:rPr>
+              <w:t>横縫</w:t>
+            </w:r>
+            <w:r>
+              <w:rPr>
+                <w:rFonts w:ascii="Times New Roman" w:eastAsia="SimSun" w:hAnsi="Times New Roman" w:cs="Times New Roman"/>
+                <w:sz w:val="24"/>
+                <w:szCs w:val="24"/>
+                <w:lang w:eastAsia="zh-CN"/>
+              </w:rPr>
+              <w:t xml:space="preserve">, </w:t>
+            </w:r>
+            <w:r>
+              <w:rPr>
+                <w:rFonts w:ascii="Times New Roman" w:eastAsia="SimSun" w:hAnsi="Times New Roman" w:cs="Times New Roman"/>
+                <w:sz w:val="24"/>
+                <w:szCs w:val="24"/>
+              </w:rPr>
+              <w:t>wang vúng’, (mend a rent seam)</w:t>
+            </w:r>
+            <w:r>
+              <w:rPr>
+                <w:rFonts w:ascii="Times New Roman" w:eastAsia="SimSun" w:hAnsi="Times New Roman" w:cs="Times New Roman"/>
+                <w:sz w:val="24"/>
+                <w:szCs w:val="24"/>
+                <w:lang w:eastAsia="zh-CN"/>
+              </w:rPr>
+              <w:t xml:space="preserve"> </w:t>
+            </w:r>
+            <w:r>
+              <w:rPr>
+                <w:rFonts w:ascii="Times New Roman" w:eastAsia="SimSun" w:hAnsi="Times New Roman" w:cs="Times New Roman"/>
+                <w:sz w:val="24"/>
+                <w:szCs w:val="24"/>
+                <w:lang w:eastAsia="zh-CN"/>
+              </w:rPr>
+              <w:t>修補破綻</w:t>
+            </w:r>
+            <w:r>
+              <w:rPr>
+                <w:rFonts w:ascii="Times New Roman" w:eastAsia="SimSun" w:hAnsi="Times New Roman" w:cs="Times New Roman"/>
+                <w:sz w:val="24"/>
+                <w:szCs w:val="24"/>
+                <w:lang w:eastAsia="zh-CN"/>
+              </w:rPr>
+              <w:t xml:space="preserve">, </w:t>
+            </w:r>
+            <w:r>
+              <w:rPr>
+                <w:rFonts w:ascii="Times New Roman" w:eastAsia="SimSun" w:hAnsi="Times New Roman" w:cs="Times New Roman"/>
+                <w:sz w:val="24"/>
+                <w:szCs w:val="24"/>
+              </w:rPr>
+              <w:t xml:space="preserve"> sieu ‘pú p’ú’ dzan’. </w:t>
             </w:r>
           </w:p>
         </w:tc>
@@ -346,8 +1946,55 @@
             <w:tcW w:w="8640" w:type="dxa"/>
           </w:tcPr>
           <w:p>
-            <w:r>
-              <w:t>Season, (use in its) He Ge_E pit az heu‘</w:t>
+            <w:pPr>
+              <w:rPr>
+                <w:rFonts w:ascii="Times New Roman" w:eastAsia="SimSun" w:hAnsi="Times New Roman" w:cs="Times New Roman"/>
+                <w:sz w:val="24"/>
+                <w:szCs w:val="24"/>
+              </w:rPr>
+            </w:pPr>
+            <w:r>
+              <w:rPr>
+                <w:rFonts w:ascii="Times New Roman" w:eastAsia="SimSun" w:hAnsi="Times New Roman" w:cs="Times New Roman"/>
+                <w:sz w:val="24"/>
+                <w:szCs w:val="24"/>
+              </w:rPr>
+              <w:t xml:space="preserve">Sear, </w:t>
+            </w:r>
+            <w:r>
+              <w:rPr>
+                <w:rFonts w:ascii="Times New Roman" w:eastAsia="SimSun" w:hAnsi="Times New Roman" w:cs="Times New Roman"/>
+                <w:sz w:val="24"/>
+                <w:szCs w:val="24"/>
+                <w:lang w:eastAsia="zh-CN"/>
+              </w:rPr>
+              <w:t xml:space="preserve"> </w:t>
+            </w:r>
+            <w:r>
+              <w:rPr>
+                <w:rFonts w:ascii="Times New Roman" w:eastAsia="SimSun" w:hAnsi="Times New Roman" w:cs="Times New Roman"/>
+                <w:sz w:val="24"/>
+                <w:szCs w:val="24"/>
+                <w:lang w:eastAsia="zh-CN"/>
+              </w:rPr>
+              <w:t>焦</w:t>
+            </w:r>
+            <w:r>
+              <w:rPr>
+                <w:rFonts w:ascii="Times New Roman" w:eastAsia="SimSun" w:hAnsi="Times New Roman" w:cs="Times New Roman"/>
+                <w:sz w:val="24"/>
+                <w:szCs w:val="24"/>
+                <w:lang w:eastAsia="zh-CN"/>
+              </w:rPr>
+              <w:t xml:space="preserve">, </w:t>
+            </w:r>
+            <w:r>
+              <w:rPr>
+                <w:rFonts w:ascii="Times New Roman" w:eastAsia="SimSun" w:hAnsi="Times New Roman" w:cs="Times New Roman"/>
+                <w:sz w:val="24"/>
+                <w:szCs w:val="24"/>
+              </w:rPr>
+              <w:t xml:space="preserve"> tsiau.</w:t>
             </w:r>
           </w:p>
         </w:tc>
@@ -358,8 +2005,160 @@
             <w:tcW w:w="8640" w:type="dxa"/>
           </w:tcPr>
           <w:p>
-            <w:r>
+            <w:pPr>
+              <w:rPr>
+                <w:rFonts w:ascii="Times New Roman" w:eastAsia="SimSun" w:hAnsi="Times New Roman" w:cs="Times New Roman"/>
+                <w:sz w:val="24"/>
+                <w:szCs w:val="24"/>
+              </w:rPr>
+            </w:pPr>
+            <w:r>
+              <w:rPr>
+                <w:rFonts w:ascii="Times New Roman" w:eastAsia="SimSun" w:hAnsi="Times New Roman" w:cs="Times New Roman"/>
+                <w:sz w:val="24"/>
+                <w:szCs w:val="24"/>
+              </w:rPr>
+              <w:t xml:space="preserve">Search, </w:t>
+            </w:r>
+            <w:r>
+              <w:rPr>
+                <w:rFonts w:ascii="Times New Roman" w:eastAsia="SimSun" w:hAnsi="Times New Roman" w:cs="Times New Roman"/>
+                <w:sz w:val="24"/>
+                <w:szCs w:val="24"/>
+                <w:lang w:eastAsia="zh-CN"/>
+              </w:rPr>
               <w:t xml:space="preserve"> </w:t>
+            </w:r>
+            <w:r>
+              <w:rPr>
+                <w:rFonts w:ascii="Times New Roman" w:eastAsia="SimSun" w:hAnsi="Times New Roman" w:cs="Times New Roman"/>
+                <w:sz w:val="24"/>
+                <w:szCs w:val="24"/>
+                <w:lang w:eastAsia="zh-CN"/>
+              </w:rPr>
+              <w:t>求</w:t>
+            </w:r>
+            <w:r>
+              <w:rPr>
+                <w:rFonts w:ascii="Times New Roman" w:eastAsia="SimSun" w:hAnsi="Times New Roman" w:cs="Times New Roman"/>
+                <w:sz w:val="24"/>
+                <w:szCs w:val="24"/>
+                <w:lang w:eastAsia="zh-CN"/>
+              </w:rPr>
+              <w:t xml:space="preserve">, </w:t>
+            </w:r>
+            <w:r>
+              <w:rPr>
+                <w:rFonts w:ascii="Times New Roman" w:eastAsia="SimSun" w:hAnsi="Times New Roman" w:cs="Times New Roman"/>
+                <w:sz w:val="24"/>
+                <w:szCs w:val="24"/>
+              </w:rPr>
+              <w:t xml:space="preserve">gieu, </w:t>
+            </w:r>
+            <w:r>
+              <w:rPr>
+                <w:rFonts w:ascii="Times New Roman" w:eastAsia="SimSun" w:hAnsi="Times New Roman" w:cs="Times New Roman"/>
+                <w:sz w:val="24"/>
+                <w:szCs w:val="24"/>
+                <w:lang w:eastAsia="zh-CN"/>
+              </w:rPr>
+              <w:t xml:space="preserve">  </w:t>
+            </w:r>
+            <w:r>
+              <w:rPr>
+                <w:rFonts w:ascii="Times New Roman" w:eastAsia="SimSun" w:hAnsi="Times New Roman" w:cs="Times New Roman"/>
+                <w:sz w:val="24"/>
+                <w:szCs w:val="24"/>
+                <w:lang w:eastAsia="zh-CN"/>
+              </w:rPr>
+              <w:t>找</w:t>
+            </w:r>
+            <w:r>
+              <w:rPr>
+                <w:rFonts w:ascii="Times New Roman" w:eastAsia="SimSun" w:hAnsi="Times New Roman" w:cs="Times New Roman"/>
+                <w:sz w:val="24"/>
+                <w:szCs w:val="24"/>
+                <w:lang w:eastAsia="zh-CN"/>
+              </w:rPr>
+              <w:t xml:space="preserve">, </w:t>
+            </w:r>
+            <w:r>
+              <w:rPr>
+                <w:rFonts w:ascii="Times New Roman" w:eastAsia="SimSun" w:hAnsi="Times New Roman" w:cs="Times New Roman"/>
+                <w:sz w:val="24"/>
+                <w:szCs w:val="24"/>
+              </w:rPr>
+              <w:t xml:space="preserve">‘tsau, </w:t>
+            </w:r>
+            <w:r>
+              <w:rPr>
+                <w:rFonts w:ascii="Times New Roman" w:eastAsia="SimSun" w:hAnsi="Times New Roman" w:cs="Times New Roman"/>
+                <w:sz w:val="24"/>
+                <w:szCs w:val="24"/>
+                <w:lang w:eastAsia="zh-CN"/>
+              </w:rPr>
+              <w:t xml:space="preserve"> </w:t>
+            </w:r>
+            <w:r>
+              <w:rPr>
+                <w:rFonts w:ascii="Times New Roman" w:eastAsia="SimSun" w:hAnsi="Times New Roman" w:cs="Times New Roman"/>
+                <w:sz w:val="24"/>
+                <w:szCs w:val="24"/>
+                <w:lang w:eastAsia="zh-CN"/>
+              </w:rPr>
+              <w:t>寻</w:t>
+            </w:r>
+            <w:r>
+              <w:rPr>
+                <w:rFonts w:ascii="Times New Roman" w:eastAsia="SimSun" w:hAnsi="Times New Roman" w:cs="Times New Roman"/>
+                <w:sz w:val="24"/>
+                <w:szCs w:val="24"/>
+                <w:lang w:eastAsia="zh-CN"/>
+              </w:rPr>
+              <w:t xml:space="preserve">, </w:t>
+            </w:r>
+            <w:r>
+              <w:rPr>
+                <w:rFonts w:ascii="Times New Roman" w:eastAsia="SimSun" w:hAnsi="Times New Roman" w:cs="Times New Roman"/>
+                <w:sz w:val="24"/>
+                <w:szCs w:val="24"/>
+              </w:rPr>
+              <w:t>zing,</w:t>
+            </w:r>
+            <w:r>
+              <w:rPr>
+                <w:rFonts w:ascii="Times New Roman" w:eastAsia="SimSun" w:hAnsi="Times New Roman" w:cs="Times New Roman"/>
+                <w:sz w:val="24"/>
+                <w:szCs w:val="24"/>
+                <w:lang w:eastAsia="zh-CN"/>
+              </w:rPr>
+              <w:t xml:space="preserve"> </w:t>
+            </w:r>
+            <w:r>
+              <w:rPr>
+                <w:rFonts w:ascii="Times New Roman" w:eastAsia="SimSun" w:hAnsi="Times New Roman" w:cs="Times New Roman"/>
+                <w:sz w:val="24"/>
+                <w:szCs w:val="24"/>
+                <w:lang w:eastAsia="zh-CN"/>
+              </w:rPr>
+              <w:t>覓</w:t>
+            </w:r>
+            <w:r>
+              <w:rPr>
+                <w:rFonts w:ascii="Times New Roman" w:eastAsia="SimSun" w:hAnsi="Times New Roman" w:cs="Times New Roman"/>
+                <w:sz w:val="24"/>
+                <w:szCs w:val="24"/>
+                <w:lang w:eastAsia="zh-CN"/>
+              </w:rPr>
+              <w:t xml:space="preserve">, </w:t>
+            </w:r>
+            <w:r>
+              <w:rPr>
+                <w:rFonts w:ascii="Times New Roman" w:eastAsia="SimSun" w:hAnsi="Times New Roman" w:cs="Times New Roman"/>
+                <w:sz w:val="24"/>
+                <w:szCs w:val="24"/>
+              </w:rPr>
+              <w:t xml:space="preserve">mih.  </w:t>
             </w:r>
           </w:p>
         </w:tc>
@@ -370,8 +2169,160 @@
             <w:tcW w:w="8640" w:type="dxa"/>
           </w:tcPr>
           <w:p>
-            <w:r>
-              <w:t>Season, to, (food) aa bia diau Aa</w:t>
+            <w:pPr>
+              <w:rPr>
+                <w:rFonts w:ascii="Times New Roman" w:eastAsia="SimSun" w:hAnsi="Times New Roman" w:cs="Times New Roman"/>
+                <w:sz w:val="24"/>
+                <w:szCs w:val="24"/>
+              </w:rPr>
+            </w:pPr>
+            <w:r>
+              <w:rPr>
+                <w:rFonts w:ascii="Times New Roman" w:eastAsia="SimSun" w:hAnsi="Times New Roman" w:cs="Times New Roman"/>
+                <w:sz w:val="24"/>
+                <w:szCs w:val="24"/>
+              </w:rPr>
+              <w:t xml:space="preserve">Season, (use in its) </w:t>
+            </w:r>
+            <w:r>
+              <w:rPr>
+                <w:rFonts w:ascii="Times New Roman" w:eastAsia="SimSun" w:hAnsi="Times New Roman" w:cs="Times New Roman"/>
+                <w:sz w:val="24"/>
+                <w:szCs w:val="24"/>
+                <w:lang w:eastAsia="zh-CN"/>
+              </w:rPr>
+              <w:t xml:space="preserve"> </w:t>
+            </w:r>
+            <w:r>
+              <w:rPr>
+                <w:rFonts w:ascii="Times New Roman" w:eastAsia="SimSun" w:hAnsi="Times New Roman" w:cs="Times New Roman"/>
+                <w:sz w:val="24"/>
+                <w:szCs w:val="24"/>
+                <w:lang w:eastAsia="zh-CN"/>
+              </w:rPr>
+              <w:t>時候上用</w:t>
+            </w:r>
+            <w:r>
+              <w:rPr>
+                <w:rFonts w:ascii="Times New Roman" w:eastAsia="SimSun" w:hAnsi="Times New Roman" w:cs="Times New Roman"/>
+                <w:sz w:val="24"/>
+                <w:szCs w:val="24"/>
+                <w:lang w:eastAsia="zh-CN"/>
+              </w:rPr>
+              <w:t xml:space="preserve">, </w:t>
+            </w:r>
+            <w:r>
+              <w:rPr>
+                <w:rFonts w:ascii="Times New Roman" w:eastAsia="SimSun" w:hAnsi="Times New Roman" w:cs="Times New Roman"/>
+                <w:sz w:val="24"/>
+                <w:szCs w:val="24"/>
+              </w:rPr>
+              <w:t xml:space="preserve"> zz heu’ long’ yúng’, (four seasons)</w:t>
+            </w:r>
+            <w:r>
+              <w:rPr>
+                <w:rFonts w:ascii="Times New Roman" w:eastAsia="SimSun" w:hAnsi="Times New Roman" w:cs="Times New Roman"/>
+                <w:sz w:val="24"/>
+                <w:szCs w:val="24"/>
+                <w:lang w:eastAsia="zh-CN"/>
+              </w:rPr>
+              <w:t xml:space="preserve"> </w:t>
+            </w:r>
+            <w:r>
+              <w:rPr>
+                <w:rFonts w:ascii="Times New Roman" w:eastAsia="SimSun" w:hAnsi="Times New Roman" w:cs="Times New Roman"/>
+                <w:sz w:val="24"/>
+                <w:szCs w:val="24"/>
+                <w:lang w:eastAsia="zh-CN"/>
+              </w:rPr>
+              <w:t>四時</w:t>
+            </w:r>
+            <w:r>
+              <w:rPr>
+                <w:rFonts w:ascii="Times New Roman" w:eastAsia="SimSun" w:hAnsi="Times New Roman" w:cs="Times New Roman"/>
+                <w:sz w:val="24"/>
+                <w:szCs w:val="24"/>
+                <w:lang w:eastAsia="zh-CN"/>
+              </w:rPr>
+              <w:t xml:space="preserve">, </w:t>
+            </w:r>
+            <w:r>
+              <w:rPr>
+                <w:rFonts w:ascii="Times New Roman" w:eastAsia="SimSun" w:hAnsi="Times New Roman" w:cs="Times New Roman"/>
+                <w:sz w:val="24"/>
+                <w:szCs w:val="24"/>
+              </w:rPr>
+              <w:t xml:space="preserve"> sz’ zz,</w:t>
+            </w:r>
+            <w:r>
+              <w:rPr>
+                <w:rFonts w:ascii="Times New Roman" w:eastAsia="SimSun" w:hAnsi="Times New Roman" w:cs="Times New Roman"/>
+                <w:sz w:val="24"/>
+                <w:szCs w:val="24"/>
+                <w:lang w:eastAsia="zh-CN"/>
+              </w:rPr>
+              <w:t xml:space="preserve"> </w:t>
+            </w:r>
+            <w:r>
+              <w:rPr>
+                <w:rFonts w:ascii="Times New Roman" w:eastAsia="SimSun" w:hAnsi="Times New Roman" w:cs="Times New Roman"/>
+                <w:sz w:val="24"/>
+                <w:szCs w:val="24"/>
+                <w:lang w:eastAsia="zh-CN"/>
+              </w:rPr>
+              <w:t>四季</w:t>
+            </w:r>
+            <w:r>
+              <w:rPr>
+                <w:rFonts w:ascii="Times New Roman" w:eastAsia="SimSun" w:hAnsi="Times New Roman" w:cs="Times New Roman"/>
+                <w:sz w:val="24"/>
+                <w:szCs w:val="24"/>
+                <w:lang w:eastAsia="zh-CN"/>
+              </w:rPr>
+              <w:t xml:space="preserve">, </w:t>
+            </w:r>
+            <w:r>
+              <w:rPr>
+                <w:rFonts w:ascii="Times New Roman" w:eastAsia="SimSun" w:hAnsi="Times New Roman" w:cs="Times New Roman"/>
+                <w:sz w:val="24"/>
+                <w:szCs w:val="24"/>
+              </w:rPr>
+              <w:t xml:space="preserve"> sz’ kí’, (fruit season)</w:t>
+            </w:r>
+            <w:r>
+              <w:rPr>
+                <w:rFonts w:ascii="Times New Roman" w:eastAsia="SimSun" w:hAnsi="Times New Roman" w:cs="Times New Roman"/>
+                <w:sz w:val="24"/>
+                <w:szCs w:val="24"/>
+                <w:lang w:eastAsia="zh-CN"/>
+              </w:rPr>
+              <w:t xml:space="preserve">  </w:t>
+            </w:r>
+            <w:r>
+              <w:rPr>
+                <w:rFonts w:ascii="Times New Roman" w:eastAsia="SimSun" w:hAnsi="Times New Roman" w:cs="Times New Roman"/>
+                <w:sz w:val="24"/>
+                <w:szCs w:val="24"/>
+                <w:lang w:eastAsia="zh-CN"/>
+              </w:rPr>
+              <w:t>時果</w:t>
+            </w:r>
+            <w:r>
+              <w:rPr>
+                <w:rFonts w:ascii="Times New Roman" w:eastAsia="SimSun" w:hAnsi="Times New Roman" w:cs="Times New Roman"/>
+                <w:sz w:val="24"/>
+                <w:szCs w:val="24"/>
+                <w:lang w:eastAsia="zh-CN"/>
+              </w:rPr>
+              <w:t xml:space="preserve">, </w:t>
+            </w:r>
+            <w:r>
+              <w:rPr>
+                <w:rFonts w:ascii="Times New Roman" w:eastAsia="SimSun" w:hAnsi="Times New Roman" w:cs="Times New Roman"/>
+                <w:sz w:val="24"/>
+                <w:szCs w:val="24"/>
+              </w:rPr>
+              <w:t xml:space="preserve"> zz ‘kú. </w:t>
             </w:r>
           </w:p>
         </w:tc>
@@ -382,63 +2333,56 @@
             <w:tcW w:w="8640" w:type="dxa"/>
           </w:tcPr>
           <w:p>
-            <w:r>
-              <w:t>Seasonable,</w:t>
-            </w:r>
-            <w:r>
+            <w:pPr>
+              <w:rPr>
+                <w:rFonts w:ascii="Times New Roman" w:eastAsia="SimSun" w:hAnsi="Times New Roman" w:cs="Times New Roman"/>
+                <w:sz w:val="24"/>
+                <w:szCs w:val="24"/>
+              </w:rPr>
+            </w:pPr>
+            <w:r>
+              <w:rPr>
+                <w:rFonts w:ascii="Times New Roman" w:eastAsia="SimSun" w:hAnsi="Times New Roman" w:cs="Times New Roman"/>
+                <w:sz w:val="24"/>
+                <w:szCs w:val="24"/>
+              </w:rPr>
+              <w:lastRenderedPageBreak/>
+              <w:t xml:space="preserve">Season,  ( to;  food) </w:t>
+            </w:r>
+            <w:r>
+              <w:rPr>
+                <w:rFonts w:ascii="Times New Roman" w:eastAsia="SimSun" w:hAnsi="Times New Roman" w:cs="Times New Roman"/>
+                <w:sz w:val="24"/>
+                <w:szCs w:val="24"/>
+                <w:lang w:eastAsia="zh-CN"/>
+              </w:rPr>
               <w:t xml:space="preserve"> </w:t>
             </w:r>
-            <w:proofErr w:type="spellStart"/>
-            <w:r>
-              <w:t>teh</w:t>
-            </w:r>
-            <w:proofErr w:type="spellEnd"/>
-            <w:r>
-              <w:t xml:space="preserve"> yang’, JE</w:t>
-            </w:r>
-            <w:proofErr w:type="gramStart"/>
-            <w:r>
-              <w:t>@</w:t>
-            </w:r>
-            <w:r>
-              <w:t>‘</w:t>
-            </w:r>
-            <w:proofErr w:type="spellStart"/>
-            <w:proofErr w:type="gramEnd"/>
-            <w:r>
-              <w:t>hau</w:t>
-            </w:r>
-            <w:proofErr w:type="spellEnd"/>
-            <w:r>
-              <w:t>, (Seasonably) pd BE hah "</w:t>
-            </w:r>
-            <w:proofErr w:type="spellStart"/>
-            <w:r>
-              <w:t>hau</w:t>
-            </w:r>
-            <w:proofErr w:type="spellEnd"/>
-            <w:r>
-              <w:t>.</w:t>
-            </w:r>
-          </w:p>
-        </w:tc>
-      </w:tr>
-      <w:tr>
-        <w:tc>
-          <w:tcPr>
-            <w:tcW w:w="8640" w:type="dxa"/>
-          </w:tcPr>
-          <w:p/>
-        </w:tc>
-      </w:tr>
-      <w:tr>
-        <w:tc>
-          <w:tcPr>
-            <w:tcW w:w="8640" w:type="dxa"/>
-          </w:tcPr>
-          <w:p>
-            <w:r>
-              <w:t>Seasoned, (timber) a, ae kix mdéh</w:t>
+            <w:r>
+              <w:rPr>
+                <w:rFonts w:ascii="Times New Roman" w:eastAsia="SimSun" w:hAnsi="Times New Roman" w:cs="Times New Roman"/>
+                <w:sz w:val="24"/>
+                <w:szCs w:val="24"/>
+                <w:lang w:eastAsia="zh-CN"/>
+              </w:rPr>
+              <w:t>調和五味</w:t>
+            </w:r>
+            <w:r>
+              <w:rPr>
+                <w:rFonts w:ascii="Times New Roman" w:eastAsia="SimSun" w:hAnsi="Times New Roman" w:cs="Times New Roman"/>
+                <w:sz w:val="24"/>
+                <w:szCs w:val="24"/>
+                <w:lang w:eastAsia="zh-CN"/>
+              </w:rPr>
+              <w:t xml:space="preserve">, </w:t>
+            </w:r>
+            <w:r>
+              <w:rPr>
+                <w:rFonts w:ascii="Times New Roman" w:eastAsia="SimSun" w:hAnsi="Times New Roman" w:cs="Times New Roman"/>
+                <w:sz w:val="24"/>
+                <w:szCs w:val="24"/>
+              </w:rPr>
+              <w:t xml:space="preserve">diau hú ‘ng ví’. </w:t>
             </w:r>
           </w:p>
         </w:tc>
@@ -449,8 +2393,160 @@
             <w:tcW w:w="8640" w:type="dxa"/>
           </w:tcPr>
           <w:p>
-            <w:r>
-              <w:t>Seat, FEAE zu! we!</w:t>
+            <w:pPr>
+              <w:rPr>
+                <w:rFonts w:ascii="Times New Roman" w:eastAsia="SimSun" w:hAnsi="Times New Roman" w:cs="Times New Roman"/>
+                <w:sz w:val="24"/>
+                <w:szCs w:val="24"/>
+              </w:rPr>
+            </w:pPr>
+            <w:r>
+              <w:rPr>
+                <w:rFonts w:ascii="Times New Roman" w:eastAsia="SimSun" w:hAnsi="Times New Roman" w:cs="Times New Roman"/>
+                <w:sz w:val="24"/>
+                <w:szCs w:val="24"/>
+              </w:rPr>
+              <w:t xml:space="preserve">Seasonable, </w:t>
+            </w:r>
+            <w:r>
+              <w:rPr>
+                <w:rFonts w:ascii="Times New Roman" w:eastAsia="SimSun" w:hAnsi="Times New Roman" w:cs="Times New Roman"/>
+                <w:sz w:val="24"/>
+                <w:szCs w:val="24"/>
+                <w:lang w:eastAsia="zh-CN"/>
+              </w:rPr>
+              <w:t xml:space="preserve">  </w:t>
+            </w:r>
+            <w:r>
+              <w:rPr>
+                <w:rFonts w:ascii="Times New Roman" w:eastAsia="SimSun" w:hAnsi="Times New Roman" w:cs="Times New Roman"/>
+                <w:sz w:val="24"/>
+                <w:szCs w:val="24"/>
+                <w:lang w:eastAsia="zh-CN"/>
+              </w:rPr>
+              <w:t>合用</w:t>
+            </w:r>
+            <w:r>
+              <w:rPr>
+                <w:rFonts w:ascii="Times New Roman" w:eastAsia="SimSun" w:hAnsi="Times New Roman" w:cs="Times New Roman"/>
+                <w:sz w:val="24"/>
+                <w:szCs w:val="24"/>
+                <w:lang w:eastAsia="zh-CN"/>
+              </w:rPr>
+              <w:t xml:space="preserve">, </w:t>
+            </w:r>
+            <w:r>
+              <w:rPr>
+                <w:rFonts w:ascii="Times New Roman" w:eastAsia="SimSun" w:hAnsi="Times New Roman" w:cs="Times New Roman"/>
+                <w:sz w:val="24"/>
+                <w:szCs w:val="24"/>
+              </w:rPr>
+              <w:t xml:space="preserve">heh yúng’, </w:t>
+            </w:r>
+            <w:r>
+              <w:rPr>
+                <w:rFonts w:ascii="Times New Roman" w:eastAsia="SimSun" w:hAnsi="Times New Roman" w:cs="Times New Roman"/>
+                <w:sz w:val="24"/>
+                <w:szCs w:val="24"/>
+                <w:lang w:eastAsia="zh-CN"/>
+              </w:rPr>
+              <w:t xml:space="preserve">  </w:t>
+            </w:r>
+            <w:r>
+              <w:rPr>
+                <w:rFonts w:ascii="Times New Roman" w:eastAsia="SimSun" w:hAnsi="Times New Roman" w:cs="Times New Roman"/>
+                <w:sz w:val="24"/>
+                <w:szCs w:val="24"/>
+                <w:lang w:eastAsia="zh-CN"/>
+              </w:rPr>
+              <w:t>正合其時</w:t>
+            </w:r>
+            <w:r>
+              <w:rPr>
+                <w:rFonts w:ascii="Times New Roman" w:eastAsia="SimSun" w:hAnsi="Times New Roman" w:cs="Times New Roman"/>
+                <w:sz w:val="24"/>
+                <w:szCs w:val="24"/>
+                <w:lang w:eastAsia="zh-CN"/>
+              </w:rPr>
+              <w:t xml:space="preserve">, </w:t>
+            </w:r>
+            <w:r>
+              <w:rPr>
+                <w:rFonts w:ascii="Times New Roman" w:eastAsia="SimSun" w:hAnsi="Times New Roman" w:cs="Times New Roman"/>
+                <w:sz w:val="24"/>
+                <w:szCs w:val="24"/>
+              </w:rPr>
+              <w:t xml:space="preserve"> tsung’ heh gí zz, </w:t>
+            </w:r>
+            <w:r>
+              <w:rPr>
+                <w:rFonts w:ascii="Times New Roman" w:eastAsia="SimSun" w:hAnsi="Times New Roman" w:cs="Times New Roman"/>
+                <w:sz w:val="24"/>
+                <w:szCs w:val="24"/>
+                <w:lang w:eastAsia="zh-CN"/>
+              </w:rPr>
+              <w:t xml:space="preserve">  </w:t>
+            </w:r>
+            <w:r>
+              <w:rPr>
+                <w:rFonts w:ascii="Times New Roman" w:eastAsia="SimSun" w:hAnsi="Times New Roman" w:cs="Times New Roman"/>
+                <w:sz w:val="24"/>
+                <w:szCs w:val="24"/>
+                <w:lang w:eastAsia="zh-CN"/>
+              </w:rPr>
+              <w:t>正好</w:t>
+            </w:r>
+            <w:r>
+              <w:rPr>
+                <w:rFonts w:ascii="Times New Roman" w:eastAsia="SimSun" w:hAnsi="Times New Roman" w:cs="Times New Roman"/>
+                <w:sz w:val="24"/>
+                <w:szCs w:val="24"/>
+                <w:lang w:eastAsia="zh-CN"/>
+              </w:rPr>
+              <w:t xml:space="preserve">,  </w:t>
+            </w:r>
+            <w:r>
+              <w:rPr>
+                <w:rFonts w:ascii="Times New Roman" w:eastAsia="SimSun" w:hAnsi="Times New Roman" w:cs="Times New Roman"/>
+                <w:sz w:val="24"/>
+                <w:szCs w:val="24"/>
+              </w:rPr>
+              <w:t>tsung’ ‘hau,  (Seasonably)</w:t>
+            </w:r>
+            <w:r>
+              <w:rPr>
+                <w:rFonts w:ascii="Times New Roman" w:eastAsia="SimSun" w:hAnsi="Times New Roman" w:cs="Times New Roman"/>
+                <w:sz w:val="24"/>
+                <w:szCs w:val="24"/>
+                <w:lang w:eastAsia="zh-CN"/>
+              </w:rPr>
+              <w:t xml:space="preserve"> </w:t>
+            </w:r>
+            <w:r>
+              <w:rPr>
+                <w:rFonts w:ascii="Times New Roman" w:eastAsia="SimSun" w:hAnsi="Times New Roman" w:cs="Times New Roman"/>
+                <w:sz w:val="24"/>
+                <w:szCs w:val="24"/>
+                <w:lang w:eastAsia="zh-CN"/>
+              </w:rPr>
+              <w:t>恰好</w:t>
+            </w:r>
+            <w:r>
+              <w:rPr>
+                <w:rFonts w:ascii="Times New Roman" w:eastAsia="SimSun" w:hAnsi="Times New Roman" w:cs="Times New Roman"/>
+                <w:sz w:val="24"/>
+                <w:szCs w:val="24"/>
+                <w:lang w:eastAsia="zh-CN"/>
+              </w:rPr>
+              <w:t>,</w:t>
+            </w:r>
+            <w:r>
+              <w:rPr>
+                <w:rFonts w:ascii="Times New Roman" w:eastAsia="SimSun" w:hAnsi="Times New Roman" w:cs="Times New Roman"/>
+                <w:sz w:val="24"/>
+                <w:szCs w:val="24"/>
+              </w:rPr>
+              <w:t xml:space="preserve">  hah ‘hau.</w:t>
             </w:r>
           </w:p>
         </w:tc>
@@ -461,8 +2557,55 @@
             <w:tcW w:w="8640" w:type="dxa"/>
           </w:tcPr>
           <w:p>
-            <w:r>
-              <w:t>Secluded, (in situation) Api ‘lang</w:t>
+            <w:pPr>
+              <w:rPr>
+                <w:rFonts w:ascii="Times New Roman" w:eastAsia="SimSun" w:hAnsi="Times New Roman" w:cs="Times New Roman"/>
+                <w:sz w:val="24"/>
+                <w:szCs w:val="24"/>
+              </w:rPr>
+            </w:pPr>
+            <w:r>
+              <w:rPr>
+                <w:rFonts w:ascii="Times New Roman" w:eastAsia="SimSun" w:hAnsi="Times New Roman" w:cs="Times New Roman"/>
+                <w:sz w:val="24"/>
+                <w:szCs w:val="24"/>
+              </w:rPr>
+              <w:t>Seasoned, (timber)</w:t>
+            </w:r>
+            <w:r>
+              <w:rPr>
+                <w:rFonts w:ascii="Times New Roman" w:eastAsia="SimSun" w:hAnsi="Times New Roman" w:cs="Times New Roman"/>
+                <w:sz w:val="24"/>
+                <w:szCs w:val="24"/>
+                <w:lang w:eastAsia="zh-CN"/>
+              </w:rPr>
+              <w:t xml:space="preserve"> </w:t>
+            </w:r>
+            <w:r>
+              <w:rPr>
+                <w:rFonts w:ascii="Times New Roman" w:eastAsia="SimSun" w:hAnsi="Times New Roman" w:cs="Times New Roman"/>
+                <w:sz w:val="24"/>
+                <w:szCs w:val="24"/>
+                <w:lang w:eastAsia="zh-CN"/>
+              </w:rPr>
+              <w:t>乾木頭</w:t>
+            </w:r>
+            <w:r>
+              <w:rPr>
+                <w:rFonts w:ascii="Times New Roman" w:eastAsia="SimSun" w:hAnsi="Times New Roman" w:cs="Times New Roman"/>
+                <w:sz w:val="24"/>
+                <w:szCs w:val="24"/>
+                <w:lang w:eastAsia="zh-CN"/>
+              </w:rPr>
+              <w:t xml:space="preserve">, </w:t>
+            </w:r>
+            <w:r>
+              <w:rPr>
+                <w:rFonts w:ascii="Times New Roman" w:eastAsia="SimSun" w:hAnsi="Times New Roman" w:cs="Times New Roman"/>
+                <w:sz w:val="24"/>
+                <w:szCs w:val="24"/>
+              </w:rPr>
+              <w:t xml:space="preserve"> kûn móh deu. </w:t>
             </w:r>
           </w:p>
         </w:tc>
@@ -473,8 +2616,55 @@
             <w:tcW w:w="8640" w:type="dxa"/>
           </w:tcPr>
           <w:p>
-            <w:r>
-              <w:t>Second, $f —. di‘ ni‘, (month) —F</w:t>
+            <w:pPr>
+              <w:rPr>
+                <w:rFonts w:ascii="Times New Roman" w:eastAsia="SimSun" w:hAnsi="Times New Roman" w:cs="Times New Roman"/>
+                <w:sz w:val="24"/>
+                <w:szCs w:val="24"/>
+              </w:rPr>
+            </w:pPr>
+            <w:r>
+              <w:rPr>
+                <w:rFonts w:ascii="Times New Roman" w:eastAsia="SimSun" w:hAnsi="Times New Roman" w:cs="Times New Roman"/>
+                <w:sz w:val="24"/>
+                <w:szCs w:val="24"/>
+              </w:rPr>
+              <w:t>Seat,</w:t>
+            </w:r>
+            <w:r>
+              <w:rPr>
+                <w:rFonts w:ascii="Times New Roman" w:eastAsia="SimSun" w:hAnsi="Times New Roman" w:cs="Times New Roman"/>
+                <w:sz w:val="24"/>
+                <w:szCs w:val="24"/>
+                <w:lang w:eastAsia="zh-CN"/>
+              </w:rPr>
+              <w:t xml:space="preserve">  </w:t>
+            </w:r>
+            <w:r>
+              <w:rPr>
+                <w:rFonts w:ascii="Times New Roman" w:eastAsia="SimSun" w:hAnsi="Times New Roman" w:cs="Times New Roman"/>
+                <w:sz w:val="24"/>
+                <w:szCs w:val="24"/>
+                <w:lang w:eastAsia="zh-CN"/>
+              </w:rPr>
+              <w:t>座位</w:t>
+            </w:r>
+            <w:r>
+              <w:rPr>
+                <w:rFonts w:ascii="Times New Roman" w:eastAsia="SimSun" w:hAnsi="Times New Roman" w:cs="Times New Roman"/>
+                <w:sz w:val="24"/>
+                <w:szCs w:val="24"/>
+                <w:lang w:eastAsia="zh-CN"/>
+              </w:rPr>
+              <w:t xml:space="preserve">, </w:t>
+            </w:r>
+            <w:r>
+              <w:rPr>
+                <w:rFonts w:ascii="Times New Roman" w:eastAsia="SimSun" w:hAnsi="Times New Roman" w:cs="Times New Roman"/>
+                <w:sz w:val="24"/>
+                <w:szCs w:val="24"/>
+              </w:rPr>
+              <w:t xml:space="preserve"> zú’ wé’. </w:t>
             </w:r>
           </w:p>
         </w:tc>
@@ -485,8 +2675,125 @@
             <w:tcW w:w="8640" w:type="dxa"/>
           </w:tcPr>
           <w:p>
-            <w:r>
-              <w:t>Secret, Bie pi‘ mih, Ba én’ th</w:t>
+            <w:pPr>
+              <w:rPr>
+                <w:rFonts w:ascii="Times New Roman" w:eastAsia="SimSun" w:hAnsi="Times New Roman" w:cs="Times New Roman"/>
+                <w:sz w:val="24"/>
+                <w:szCs w:val="24"/>
+              </w:rPr>
+            </w:pPr>
+            <w:r>
+              <w:rPr>
+                <w:rFonts w:ascii="Times New Roman" w:eastAsia="SimSun" w:hAnsi="Times New Roman" w:cs="Times New Roman"/>
+                <w:sz w:val="24"/>
+                <w:szCs w:val="24"/>
+              </w:rPr>
+              <w:t xml:space="preserve">Secluded, (in situation) </w:t>
+            </w:r>
+            <w:r>
+              <w:rPr>
+                <w:rFonts w:ascii="Times New Roman" w:eastAsia="SimSun" w:hAnsi="Times New Roman" w:cs="Times New Roman"/>
+                <w:sz w:val="24"/>
+                <w:szCs w:val="24"/>
+                <w:lang w:eastAsia="zh-CN"/>
+              </w:rPr>
+              <w:t xml:space="preserve"> </w:t>
+            </w:r>
+            <w:r>
+              <w:rPr>
+                <w:rFonts w:ascii="Times New Roman" w:eastAsia="SimSun" w:hAnsi="Times New Roman" w:cs="Times New Roman"/>
+                <w:sz w:val="24"/>
+                <w:szCs w:val="24"/>
+                <w:lang w:eastAsia="zh-CN"/>
+              </w:rPr>
+              <w:t>冷静</w:t>
+            </w:r>
+            <w:r>
+              <w:rPr>
+                <w:rFonts w:ascii="Times New Roman" w:eastAsia="SimSun" w:hAnsi="Times New Roman" w:cs="Times New Roman"/>
+                <w:sz w:val="24"/>
+                <w:szCs w:val="24"/>
+                <w:lang w:val="en-SG" w:eastAsia="zh-CN"/>
+              </w:rPr>
+              <w:t>,</w:t>
+            </w:r>
+            <w:r>
+              <w:rPr>
+                <w:rFonts w:ascii="Times New Roman" w:eastAsia="SimSun" w:hAnsi="Times New Roman" w:cs="Times New Roman"/>
+                <w:sz w:val="24"/>
+                <w:szCs w:val="24"/>
+              </w:rPr>
+              <w:t xml:space="preserve">  ‘lang dzing’,</w:t>
+            </w:r>
+            <w:r>
+              <w:rPr>
+                <w:rFonts w:ascii="Times New Roman" w:eastAsia="SimSun" w:hAnsi="Times New Roman" w:cs="Times New Roman"/>
+                <w:sz w:val="24"/>
+                <w:szCs w:val="24"/>
+                <w:lang w:eastAsia="zh-CN"/>
+              </w:rPr>
+              <w:t xml:space="preserve">  </w:t>
+            </w:r>
+            <w:r>
+              <w:rPr>
+                <w:rFonts w:ascii="Times New Roman" w:eastAsia="SimSun" w:hAnsi="Times New Roman" w:cs="Times New Roman"/>
+                <w:sz w:val="24"/>
+                <w:szCs w:val="24"/>
+                <w:lang w:eastAsia="zh-CN"/>
+              </w:rPr>
+              <w:t>冷落</w:t>
+            </w:r>
+            <w:r>
+              <w:rPr>
+                <w:rFonts w:ascii="Times New Roman" w:eastAsia="SimSun" w:hAnsi="Times New Roman" w:cs="Times New Roman"/>
+                <w:sz w:val="24"/>
+                <w:szCs w:val="24"/>
+                <w:lang w:eastAsia="zh-CN"/>
+              </w:rPr>
+              <w:t>,</w:t>
+            </w:r>
+            <w:r>
+              <w:rPr>
+                <w:rFonts w:ascii="Times New Roman" w:eastAsia="SimSun" w:hAnsi="Times New Roman" w:cs="Times New Roman"/>
+                <w:sz w:val="24"/>
+                <w:szCs w:val="24"/>
+              </w:rPr>
+              <w:t xml:space="preserve"> ‘lang loh, </w:t>
+            </w:r>
+            <w:r>
+              <w:rPr>
+                <w:rFonts w:ascii="Times New Roman" w:eastAsia="SimSun" w:hAnsi="Times New Roman" w:cs="Times New Roman"/>
+                <w:sz w:val="24"/>
+                <w:szCs w:val="24"/>
+                <w:lang w:eastAsia="zh-CN"/>
+              </w:rPr>
+              <w:t xml:space="preserve"> </w:t>
+            </w:r>
+            <w:r>
+              <w:rPr>
+                <w:rFonts w:ascii="Times New Roman" w:eastAsia="SimSun" w:hAnsi="Times New Roman" w:cs="Times New Roman"/>
+                <w:sz w:val="24"/>
+                <w:szCs w:val="24"/>
+                <w:lang w:eastAsia="zh-CN"/>
+              </w:rPr>
+              <w:t>僻静</w:t>
+            </w:r>
+            <w:r>
+              <w:rPr>
+                <w:rFonts w:ascii="Times New Roman" w:eastAsia="SimSun" w:hAnsi="Times New Roman" w:cs="Times New Roman"/>
+                <w:sz w:val="24"/>
+                <w:szCs w:val="24"/>
+                <w:lang w:eastAsia="zh-CN"/>
+              </w:rPr>
+              <w:t xml:space="preserve">, </w:t>
+            </w:r>
+            <w:r>
+              <w:rPr>
+                <w:rFonts w:ascii="Times New Roman" w:eastAsia="SimSun" w:hAnsi="Times New Roman" w:cs="Times New Roman"/>
+                <w:sz w:val="24"/>
+                <w:szCs w:val="24"/>
+              </w:rPr>
+              <w:t xml:space="preserve">pí’ dzing’. </w:t>
             </w:r>
           </w:p>
         </w:tc>
@@ -497,8 +2804,125 @@
             <w:tcW w:w="8640" w:type="dxa"/>
           </w:tcPr>
           <w:p>
-            <w:r>
-              <w:t>Secretary, (to a mandarin) Bib BE szy4.</w:t>
+            <w:pPr>
+              <w:rPr>
+                <w:rFonts w:ascii="Times New Roman" w:eastAsia="SimSun" w:hAnsi="Times New Roman" w:cs="Times New Roman"/>
+                <w:sz w:val="24"/>
+                <w:szCs w:val="24"/>
+              </w:rPr>
+            </w:pPr>
+            <w:r>
+              <w:rPr>
+                <w:rFonts w:ascii="Times New Roman" w:eastAsia="SimSun" w:hAnsi="Times New Roman" w:cs="Times New Roman"/>
+                <w:sz w:val="24"/>
+                <w:szCs w:val="24"/>
+              </w:rPr>
+              <w:t>Second,</w:t>
+            </w:r>
+            <w:r>
+              <w:rPr>
+                <w:rFonts w:ascii="Times New Roman" w:eastAsia="SimSun" w:hAnsi="Times New Roman" w:cs="Times New Roman"/>
+                <w:sz w:val="24"/>
+                <w:szCs w:val="24"/>
+                <w:lang w:eastAsia="zh-CN"/>
+              </w:rPr>
+              <w:t xml:space="preserve">  </w:t>
+            </w:r>
+            <w:r>
+              <w:rPr>
+                <w:rFonts w:ascii="Times New Roman" w:eastAsia="SimSun" w:hAnsi="Times New Roman" w:cs="Times New Roman"/>
+                <w:sz w:val="24"/>
+                <w:szCs w:val="24"/>
+                <w:lang w:eastAsia="zh-CN"/>
+              </w:rPr>
+              <w:t>第二</w:t>
+            </w:r>
+            <w:r>
+              <w:rPr>
+                <w:rFonts w:ascii="Times New Roman" w:eastAsia="SimSun" w:hAnsi="Times New Roman" w:cs="Times New Roman"/>
+                <w:sz w:val="24"/>
+                <w:szCs w:val="24"/>
+                <w:lang w:eastAsia="zh-CN"/>
+              </w:rPr>
+              <w:t xml:space="preserve">, </w:t>
+            </w:r>
+            <w:r>
+              <w:rPr>
+                <w:rFonts w:ascii="Times New Roman" w:eastAsia="SimSun" w:hAnsi="Times New Roman" w:cs="Times New Roman"/>
+                <w:sz w:val="24"/>
+                <w:szCs w:val="24"/>
+              </w:rPr>
+              <w:t xml:space="preserve"> dí’ ní’, (month) </w:t>
+            </w:r>
+            <w:r>
+              <w:rPr>
+                <w:rFonts w:ascii="Times New Roman" w:eastAsia="SimSun" w:hAnsi="Times New Roman" w:cs="Times New Roman"/>
+                <w:sz w:val="24"/>
+                <w:szCs w:val="24"/>
+                <w:lang w:eastAsia="zh-CN"/>
+              </w:rPr>
+              <w:t xml:space="preserve"> </w:t>
+            </w:r>
+            <w:r>
+              <w:rPr>
+                <w:rFonts w:ascii="Times New Roman" w:eastAsia="SimSun" w:hAnsi="Times New Roman" w:cs="Times New Roman"/>
+                <w:sz w:val="24"/>
+                <w:szCs w:val="24"/>
+                <w:lang w:eastAsia="zh-CN"/>
+              </w:rPr>
+              <w:t>二月</w:t>
+            </w:r>
+            <w:r>
+              <w:rPr>
+                <w:rFonts w:ascii="Times New Roman" w:eastAsia="SimSun" w:hAnsi="Times New Roman" w:cs="Times New Roman"/>
+                <w:sz w:val="24"/>
+                <w:szCs w:val="24"/>
+                <w:lang w:eastAsia="zh-CN"/>
+              </w:rPr>
+              <w:t xml:space="preserve">, </w:t>
+            </w:r>
+            <w:r>
+              <w:rPr>
+                <w:rFonts w:ascii="Times New Roman" w:eastAsia="SimSun" w:hAnsi="Times New Roman" w:cs="Times New Roman"/>
+                <w:sz w:val="24"/>
+                <w:szCs w:val="24"/>
+              </w:rPr>
+              <w:t xml:space="preserve"> urh’ niöh, (a second of time) </w:t>
+            </w:r>
+            <w:r>
+              <w:rPr>
+                <w:rFonts w:ascii="Times New Roman" w:eastAsia="SimSun" w:hAnsi="Times New Roman" w:cs="Times New Roman"/>
+                <w:sz w:val="24"/>
+                <w:szCs w:val="24"/>
+                <w:lang w:eastAsia="zh-CN"/>
+              </w:rPr>
+              <w:t xml:space="preserve"> </w:t>
+            </w:r>
+            <w:r>
+              <w:rPr>
+                <w:rFonts w:ascii="Times New Roman" w:eastAsia="SimSun" w:hAnsi="Times New Roman" w:cs="Times New Roman"/>
+                <w:sz w:val="24"/>
+                <w:szCs w:val="24"/>
+                <w:lang w:eastAsia="zh-CN"/>
+              </w:rPr>
+              <w:t>一秒</w:t>
+            </w:r>
+            <w:r>
+              <w:rPr>
+                <w:rFonts w:ascii="Times New Roman" w:eastAsia="SimSun" w:hAnsi="Times New Roman" w:cs="Times New Roman"/>
+                <w:sz w:val="24"/>
+                <w:szCs w:val="24"/>
+                <w:lang w:eastAsia="zh-CN"/>
+              </w:rPr>
+              <w:t xml:space="preserve">, </w:t>
+            </w:r>
+            <w:r>
+              <w:rPr>
+                <w:rFonts w:ascii="Times New Roman" w:eastAsia="SimSun" w:hAnsi="Times New Roman" w:cs="Times New Roman"/>
+                <w:sz w:val="24"/>
+                <w:szCs w:val="24"/>
+              </w:rPr>
+              <w:t xml:space="preserve">ih miau’. </w:t>
             </w:r>
           </w:p>
         </w:tc>
@@ -509,8 +2933,166 @@
             <w:tcW w:w="8640" w:type="dxa"/>
           </w:tcPr>
           <w:p>
-            <w:r>
-              <w:t>Secrete, at zong, ti, k’ong’, (lay</w:t>
+            <w:pPr>
+              <w:rPr>
+                <w:rFonts w:ascii="Times New Roman" w:eastAsia="SimSun" w:hAnsi="Times New Roman" w:cs="Times New Roman"/>
+                <w:sz w:val="24"/>
+                <w:szCs w:val="24"/>
+              </w:rPr>
+            </w:pPr>
+            <w:r>
+              <w:rPr>
+                <w:rFonts w:ascii="Times New Roman" w:eastAsia="SimSun" w:hAnsi="Times New Roman" w:cs="Times New Roman"/>
+                <w:sz w:val="24"/>
+                <w:szCs w:val="24"/>
+              </w:rPr>
+              <w:t xml:space="preserve">Secret, </w:t>
+            </w:r>
+            <w:r>
+              <w:rPr>
+                <w:rFonts w:ascii="Times New Roman" w:eastAsia="SimSun" w:hAnsi="Times New Roman" w:cs="Times New Roman"/>
+                <w:sz w:val="24"/>
+                <w:szCs w:val="24"/>
+                <w:lang w:eastAsia="zh-CN"/>
+              </w:rPr>
+              <w:t xml:space="preserve"> </w:t>
+            </w:r>
+            <w:r>
+              <w:rPr>
+                <w:rFonts w:ascii="Times New Roman" w:eastAsia="SimSun" w:hAnsi="Times New Roman" w:cs="Times New Roman"/>
+                <w:sz w:val="24"/>
+                <w:szCs w:val="24"/>
+                <w:lang w:eastAsia="zh-CN"/>
+              </w:rPr>
+              <w:t>秘密</w:t>
+            </w:r>
+            <w:r>
+              <w:rPr>
+                <w:rFonts w:ascii="Times New Roman" w:eastAsia="SimSun" w:hAnsi="Times New Roman" w:cs="Times New Roman"/>
+                <w:sz w:val="24"/>
+                <w:szCs w:val="24"/>
+                <w:lang w:eastAsia="zh-CN"/>
+              </w:rPr>
+              <w:t xml:space="preserve">, </w:t>
+            </w:r>
+            <w:r>
+              <w:rPr>
+                <w:rFonts w:ascii="Times New Roman" w:eastAsia="SimSun" w:hAnsi="Times New Roman" w:cs="Times New Roman"/>
+                <w:sz w:val="24"/>
+                <w:szCs w:val="24"/>
+              </w:rPr>
+              <w:t xml:space="preserve"> pi’ mih, </w:t>
+            </w:r>
+            <w:r>
+              <w:rPr>
+                <w:rFonts w:ascii="Times New Roman" w:eastAsia="SimSun" w:hAnsi="Times New Roman" w:cs="Times New Roman"/>
+                <w:sz w:val="24"/>
+                <w:szCs w:val="24"/>
+                <w:lang w:eastAsia="zh-CN"/>
+              </w:rPr>
+              <w:t xml:space="preserve">  </w:t>
+            </w:r>
+            <w:r>
+              <w:rPr>
+                <w:rFonts w:ascii="Times New Roman" w:eastAsia="SimSun" w:hAnsi="Times New Roman" w:cs="Times New Roman"/>
+                <w:sz w:val="24"/>
+                <w:szCs w:val="24"/>
+                <w:lang w:eastAsia="zh-CN"/>
+              </w:rPr>
+              <w:t>暗氐裏</w:t>
+            </w:r>
+            <w:r>
+              <w:rPr>
+                <w:rFonts w:ascii="Times New Roman" w:eastAsia="SimSun" w:hAnsi="Times New Roman" w:cs="Times New Roman"/>
+                <w:sz w:val="24"/>
+                <w:szCs w:val="24"/>
+                <w:lang w:eastAsia="zh-CN"/>
+              </w:rPr>
+              <w:t xml:space="preserve"> , </w:t>
+            </w:r>
+            <w:r>
+              <w:rPr>
+                <w:rFonts w:ascii="Times New Roman" w:eastAsia="SimSun" w:hAnsi="Times New Roman" w:cs="Times New Roman"/>
+                <w:sz w:val="24"/>
+                <w:szCs w:val="24"/>
+              </w:rPr>
+              <w:t xml:space="preserve"> én’ ‘tí ‘lí, (merit) </w:t>
+            </w:r>
+            <w:r>
+              <w:rPr>
+                <w:rFonts w:ascii="Times New Roman" w:eastAsia="SimSun" w:hAnsi="Times New Roman" w:cs="Times New Roman"/>
+                <w:sz w:val="24"/>
+                <w:szCs w:val="24"/>
+              </w:rPr>
+              <w:t>陰</w:t>
+            </w:r>
+            <w:r>
+              <w:rPr>
+                <w:rFonts w:ascii="Times New Roman" w:eastAsia="SimSun" w:hAnsi="Times New Roman" w:cs="Times New Roman"/>
+                <w:sz w:val="24"/>
+                <w:szCs w:val="24"/>
+                <w:lang w:eastAsia="zh-CN"/>
+              </w:rPr>
+              <w:t>功</w:t>
+            </w:r>
+            <w:r>
+              <w:rPr>
+                <w:rFonts w:ascii="Times New Roman" w:eastAsia="SimSun" w:hAnsi="Times New Roman" w:cs="Times New Roman"/>
+                <w:sz w:val="24"/>
+                <w:szCs w:val="24"/>
+                <w:lang w:eastAsia="zh-CN"/>
+              </w:rPr>
+              <w:t xml:space="preserve">, </w:t>
+            </w:r>
+            <w:r>
+              <w:rPr>
+                <w:rFonts w:ascii="Times New Roman" w:eastAsia="SimSun" w:hAnsi="Times New Roman" w:cs="Times New Roman"/>
+                <w:sz w:val="24"/>
+                <w:szCs w:val="24"/>
+              </w:rPr>
+              <w:t xml:space="preserve"> </w:t>
+            </w:r>
+            <w:r>
+              <w:rPr>
+                <w:rFonts w:ascii="Times New Roman" w:eastAsia="SimSun" w:hAnsi="Times New Roman" w:cs="Times New Roman"/>
+                <w:sz w:val="24"/>
+                <w:szCs w:val="24"/>
+                <w:lang w:eastAsia="zh-CN"/>
+              </w:rPr>
+              <w:t xml:space="preserve"> </w:t>
+            </w:r>
+            <w:r>
+              <w:rPr>
+                <w:rFonts w:ascii="Times New Roman" w:eastAsia="SimSun" w:hAnsi="Times New Roman" w:cs="Times New Roman"/>
+                <w:sz w:val="24"/>
+                <w:szCs w:val="24"/>
+              </w:rPr>
+              <w:t xml:space="preserve">yun kúng, (plot) </w:t>
+            </w:r>
+            <w:r>
+              <w:rPr>
+                <w:rFonts w:ascii="Times New Roman" w:eastAsia="SimSun" w:hAnsi="Times New Roman" w:cs="Times New Roman"/>
+                <w:sz w:val="24"/>
+                <w:szCs w:val="24"/>
+              </w:rPr>
+              <w:t>隱謀</w:t>
+            </w:r>
+            <w:r>
+              <w:rPr>
+                <w:rFonts w:ascii="Times New Roman" w:eastAsia="SimSun" w:hAnsi="Times New Roman" w:cs="Times New Roman"/>
+                <w:sz w:val="24"/>
+                <w:szCs w:val="24"/>
+                <w:lang w:eastAsia="zh-CN"/>
+              </w:rPr>
+              <w:t>,</w:t>
+            </w:r>
+            <w:r>
+              <w:rPr>
+                <w:rFonts w:ascii="Times New Roman" w:eastAsia="SimSun" w:hAnsi="Times New Roman" w:cs="Times New Roman"/>
+                <w:sz w:val="24"/>
+                <w:szCs w:val="24"/>
+              </w:rPr>
+              <w:t xml:space="preserve"> ‘yun meu. </w:t>
             </w:r>
           </w:p>
         </w:tc>
@@ -521,65 +3103,45 @@
             <w:tcW w:w="8640" w:type="dxa"/>
           </w:tcPr>
           <w:p>
-            <w:r>
-              <w:t xml:space="preserve">Secretly, AEE </w:t>
-            </w:r>
-            <w:proofErr w:type="spellStart"/>
-            <w:r>
-              <w:t>sz</w:t>
-            </w:r>
-            <w:proofErr w:type="spellEnd"/>
-            <w:r>
-              <w:t xml:space="preserve"> "</w:t>
-            </w:r>
-            <w:proofErr w:type="spellStart"/>
-            <w:r>
-              <w:t>ti</w:t>
-            </w:r>
-            <w:proofErr w:type="spellEnd"/>
-            <w:r>
-              <w:t xml:space="preserve"> ’au, (trans</w:t>
-            </w:r>
-            <w:r>
-              <w:t xml:space="preserve">mitted) FBS </w:t>
-            </w:r>
-            <w:proofErr w:type="gramStart"/>
-            <w:r>
-              <w:t xml:space="preserve">pi‘ </w:t>
-            </w:r>
-            <w:proofErr w:type="spellStart"/>
-            <w:r>
-              <w:t>dzén</w:t>
-            </w:r>
-            <w:proofErr w:type="spellEnd"/>
-            <w:proofErr w:type="gramEnd"/>
-            <w:r>
-              <w:t xml:space="preserve">, HAE </w:t>
-            </w:r>
-            <w:proofErr w:type="spellStart"/>
-            <w:r>
-              <w:t>vou</w:t>
-            </w:r>
-            <w:proofErr w:type="spellEnd"/>
-          </w:p>
-        </w:tc>
-      </w:tr>
-      <w:tr>
-        <w:tc>
-          <w:tcPr>
-            <w:tcW w:w="8640" w:type="dxa"/>
-          </w:tcPr>
-          <w:p/>
-        </w:tc>
-      </w:tr>
-      <w:tr>
-        <w:tc>
-          <w:tcPr>
-            <w:tcW w:w="8640" w:type="dxa"/>
-          </w:tcPr>
-          <w:p>
-            <w:r>
-              <w:t>Sect, FY kiau‘ mun.</w:t>
+            <w:pPr>
+              <w:rPr>
+                <w:rFonts w:ascii="Times New Roman" w:eastAsia="SimSun" w:hAnsi="Times New Roman" w:cs="Times New Roman"/>
+                <w:sz w:val="24"/>
+                <w:szCs w:val="24"/>
+              </w:rPr>
+            </w:pPr>
+            <w:r>
+              <w:rPr>
+                <w:rFonts w:ascii="Times New Roman" w:eastAsia="SimSun" w:hAnsi="Times New Roman" w:cs="Times New Roman"/>
+                <w:sz w:val="24"/>
+                <w:szCs w:val="24"/>
+              </w:rPr>
+              <w:t xml:space="preserve">Secretary, (to a mandarin) </w:t>
+            </w:r>
+            <w:r>
+              <w:rPr>
+                <w:rFonts w:ascii="Times New Roman" w:eastAsia="SimSun" w:hAnsi="Times New Roman" w:cs="Times New Roman"/>
+                <w:sz w:val="24"/>
+                <w:szCs w:val="24"/>
+              </w:rPr>
+              <w:t>師爺</w:t>
+            </w:r>
+            <w:r>
+              <w:rPr>
+                <w:rFonts w:ascii="Times New Roman" w:eastAsia="SimSun" w:hAnsi="Times New Roman" w:cs="Times New Roman"/>
+                <w:sz w:val="24"/>
+                <w:szCs w:val="24"/>
+                <w:lang w:eastAsia="zh-CN"/>
+              </w:rPr>
+              <w:t xml:space="preserve">, </w:t>
+            </w:r>
+            <w:r>
+              <w:rPr>
+                <w:rFonts w:ascii="Times New Roman" w:eastAsia="SimSun" w:hAnsi="Times New Roman" w:cs="Times New Roman"/>
+                <w:sz w:val="24"/>
+                <w:szCs w:val="24"/>
+              </w:rPr>
+              <w:t xml:space="preserve">sz yá. </w:t>
             </w:r>
           </w:p>
         </w:tc>
@@ -590,8 +3152,125 @@
             <w:tcW w:w="8640" w:type="dxa"/>
           </w:tcPr>
           <w:p>
-            <w:r>
-              <w:t>Section, (of a book) Ff tsang, (of</w:t>
+            <w:pPr>
+              <w:rPr>
+                <w:rFonts w:ascii="Times New Roman" w:eastAsia="SimSun" w:hAnsi="Times New Roman" w:cs="Times New Roman"/>
+                <w:sz w:val="24"/>
+                <w:szCs w:val="24"/>
+              </w:rPr>
+            </w:pPr>
+            <w:r>
+              <w:rPr>
+                <w:rFonts w:ascii="Times New Roman" w:eastAsia="SimSun" w:hAnsi="Times New Roman" w:cs="Times New Roman"/>
+                <w:sz w:val="24"/>
+                <w:szCs w:val="24"/>
+              </w:rPr>
+              <w:t>Secrete,</w:t>
+            </w:r>
+            <w:r>
+              <w:rPr>
+                <w:rFonts w:ascii="Times New Roman" w:eastAsia="SimSun" w:hAnsi="Times New Roman" w:cs="Times New Roman"/>
+                <w:sz w:val="24"/>
+                <w:szCs w:val="24"/>
+                <w:lang w:eastAsia="zh-CN"/>
+              </w:rPr>
+              <w:t xml:space="preserve">  </w:t>
+            </w:r>
+            <w:r>
+              <w:rPr>
+                <w:rFonts w:ascii="Times New Roman" w:eastAsia="SimSun" w:hAnsi="Times New Roman" w:cs="Times New Roman"/>
+                <w:sz w:val="24"/>
+                <w:szCs w:val="24"/>
+                <w:lang w:eastAsia="zh-CN"/>
+              </w:rPr>
+              <w:t>藏</w:t>
+            </w:r>
+            <w:r>
+              <w:rPr>
+                <w:rFonts w:ascii="Times New Roman" w:eastAsia="SimSun" w:hAnsi="Times New Roman" w:cs="Times New Roman"/>
+                <w:sz w:val="24"/>
+                <w:szCs w:val="24"/>
+                <w:lang w:eastAsia="zh-CN"/>
+              </w:rPr>
+              <w:t xml:space="preserve">, </w:t>
+            </w:r>
+            <w:r>
+              <w:rPr>
+                <w:rFonts w:ascii="Times New Roman" w:eastAsia="SimSun" w:hAnsi="Times New Roman" w:cs="Times New Roman"/>
+                <w:sz w:val="24"/>
+                <w:szCs w:val="24"/>
+              </w:rPr>
+              <w:t xml:space="preserve"> zong, </w:t>
+            </w:r>
+            <w:r>
+              <w:rPr>
+                <w:rFonts w:ascii="Times New Roman" w:eastAsia="SimSun" w:hAnsi="Times New Roman" w:cs="Times New Roman"/>
+                <w:sz w:val="24"/>
+                <w:szCs w:val="24"/>
+                <w:lang w:eastAsia="zh-CN"/>
+              </w:rPr>
+              <w:t xml:space="preserve"> </w:t>
+            </w:r>
+            <w:r>
+              <w:rPr>
+                <w:rFonts w:ascii="Times New Roman" w:eastAsia="SimSun" w:hAnsi="Times New Roman" w:cs="Times New Roman"/>
+                <w:sz w:val="24"/>
+                <w:szCs w:val="24"/>
+                <w:lang w:eastAsia="zh-CN"/>
+              </w:rPr>
+              <w:t>抗</w:t>
+            </w:r>
+            <w:r>
+              <w:rPr>
+                <w:rFonts w:ascii="Times New Roman" w:eastAsia="SimSun" w:hAnsi="Times New Roman" w:cs="Times New Roman"/>
+                <w:sz w:val="24"/>
+                <w:szCs w:val="24"/>
+                <w:lang w:eastAsia="zh-CN"/>
+              </w:rPr>
+              <w:t xml:space="preserve">, </w:t>
+            </w:r>
+            <w:r>
+              <w:rPr>
+                <w:rFonts w:ascii="Times New Roman" w:eastAsia="SimSun" w:hAnsi="Times New Roman" w:cs="Times New Roman"/>
+                <w:sz w:val="24"/>
+                <w:szCs w:val="24"/>
+              </w:rPr>
+              <w:t xml:space="preserve"> k’ong’, (lay ambush)</w:t>
+            </w:r>
+            <w:r>
+              <w:rPr>
+                <w:rFonts w:ascii="Times New Roman" w:eastAsia="SimSun" w:hAnsi="Times New Roman" w:cs="Times New Roman"/>
+                <w:sz w:val="24"/>
+                <w:szCs w:val="24"/>
+                <w:lang w:eastAsia="zh-CN"/>
+              </w:rPr>
+              <w:t xml:space="preserve"> </w:t>
+            </w:r>
+            <w:r>
+              <w:rPr>
+                <w:rFonts w:ascii="Times New Roman" w:eastAsia="SimSun" w:hAnsi="Times New Roman" w:cs="Times New Roman"/>
+                <w:sz w:val="24"/>
+                <w:szCs w:val="24"/>
+                <w:lang w:eastAsia="zh-CN"/>
+              </w:rPr>
+              <w:t>埋伏</w:t>
+            </w:r>
+            <w:r>
+              <w:rPr>
+                <w:rFonts w:ascii="Times New Roman" w:eastAsia="SimSun" w:hAnsi="Times New Roman" w:cs="Times New Roman"/>
+                <w:sz w:val="24"/>
+                <w:szCs w:val="24"/>
+                <w:lang w:eastAsia="zh-CN"/>
+              </w:rPr>
+              <w:t xml:space="preserve">, </w:t>
+            </w:r>
+            <w:r>
+              <w:rPr>
+                <w:rFonts w:ascii="Times New Roman" w:eastAsia="SimSun" w:hAnsi="Times New Roman" w:cs="Times New Roman"/>
+                <w:sz w:val="24"/>
+                <w:szCs w:val="24"/>
+              </w:rPr>
+              <w:t xml:space="preserve"> má vóh. </w:t>
             </w:r>
           </w:p>
         </w:tc>
@@ -602,8 +3281,115 @@
             <w:tcW w:w="8640" w:type="dxa"/>
           </w:tcPr>
           <w:p>
-            <w:r>
-              <w:t>Seealar, {it FR _E{(M az‘ kd‘ Jong! ka’.</w:t>
+            <w:pPr>
+              <w:rPr>
+                <w:rFonts w:ascii="Times New Roman" w:eastAsia="SimSun" w:hAnsi="Times New Roman" w:cs="Times New Roman"/>
+                <w:sz w:val="24"/>
+                <w:szCs w:val="24"/>
+              </w:rPr>
+            </w:pPr>
+            <w:r>
+              <w:rPr>
+                <w:rFonts w:ascii="Times New Roman" w:eastAsia="SimSun" w:hAnsi="Times New Roman" w:cs="Times New Roman"/>
+                <w:sz w:val="24"/>
+                <w:szCs w:val="24"/>
+              </w:rPr>
+              <w:t xml:space="preserve">Secretly, </w:t>
+            </w:r>
+            <w:r>
+              <w:rPr>
+                <w:rFonts w:ascii="Times New Roman" w:eastAsia="SimSun" w:hAnsi="Times New Roman" w:cs="Times New Roman"/>
+                <w:sz w:val="24"/>
+                <w:szCs w:val="24"/>
+                <w:lang w:eastAsia="zh-CN"/>
+              </w:rPr>
+              <w:t xml:space="preserve"> </w:t>
+            </w:r>
+            <w:r>
+              <w:rPr>
+                <w:rFonts w:ascii="Times New Roman" w:eastAsia="SimSun" w:hAnsi="Times New Roman" w:cs="Times New Roman"/>
+                <w:sz w:val="24"/>
+                <w:szCs w:val="24"/>
+                <w:lang w:eastAsia="zh-CN"/>
+              </w:rPr>
+              <w:t>私氐下</w:t>
+            </w:r>
+            <w:r>
+              <w:rPr>
+                <w:rFonts w:ascii="Times New Roman" w:eastAsia="SimSun" w:hAnsi="Times New Roman" w:cs="Times New Roman"/>
+                <w:sz w:val="24"/>
+                <w:szCs w:val="24"/>
+                <w:lang w:eastAsia="zh-CN"/>
+              </w:rPr>
+              <w:t xml:space="preserve">,  </w:t>
+            </w:r>
+            <w:r>
+              <w:rPr>
+                <w:rFonts w:ascii="Times New Roman" w:eastAsia="SimSun" w:hAnsi="Times New Roman" w:cs="Times New Roman"/>
+                <w:sz w:val="24"/>
+                <w:szCs w:val="24"/>
+              </w:rPr>
+              <w:t xml:space="preserve">sz ‘tí ‘au, (transmitted)  </w:t>
+            </w:r>
+            <w:r>
+              <w:rPr>
+                <w:rFonts w:ascii="Times New Roman" w:eastAsia="SimSun" w:hAnsi="Times New Roman" w:cs="Times New Roman"/>
+                <w:sz w:val="24"/>
+                <w:szCs w:val="24"/>
+              </w:rPr>
+              <w:t>秘傳</w:t>
+            </w:r>
+            <w:r>
+              <w:rPr>
+                <w:rFonts w:ascii="Times New Roman" w:eastAsia="SimSun" w:hAnsi="Times New Roman" w:cs="Times New Roman"/>
+                <w:sz w:val="24"/>
+                <w:szCs w:val="24"/>
+                <w:lang w:eastAsia="zh-CN"/>
+              </w:rPr>
+              <w:t xml:space="preserve">,   </w:t>
+            </w:r>
+            <w:r>
+              <w:rPr>
+                <w:rFonts w:ascii="Times New Roman" w:eastAsia="SimSun" w:hAnsi="Times New Roman" w:cs="Times New Roman"/>
+                <w:sz w:val="24"/>
+                <w:szCs w:val="24"/>
+              </w:rPr>
+              <w:t>pí’  dzén,</w:t>
+            </w:r>
+            <w:r>
+              <w:rPr>
+                <w:rFonts w:ascii="Times New Roman" w:eastAsia="SimSun" w:hAnsi="Times New Roman" w:cs="Times New Roman"/>
+                <w:sz w:val="24"/>
+                <w:szCs w:val="24"/>
+                <w:lang w:eastAsia="zh-CN"/>
+              </w:rPr>
+              <w:t xml:space="preserve">  </w:t>
+            </w:r>
+            <w:r>
+              <w:rPr>
+                <w:rFonts w:ascii="Times New Roman" w:eastAsia="SimSun" w:hAnsi="Times New Roman" w:cs="Times New Roman"/>
+                <w:sz w:val="24"/>
+                <w:szCs w:val="24"/>
+                <w:lang w:eastAsia="zh-CN"/>
+              </w:rPr>
+              <w:t>偷伴之</w:t>
+            </w:r>
+            <w:r>
+              <w:rPr>
+                <w:rFonts w:ascii="Times New Roman" w:eastAsia="SimSun" w:hAnsi="Times New Roman" w:cs="Times New Roman"/>
+                <w:sz w:val="24"/>
+                <w:szCs w:val="24"/>
+                <w:lang w:eastAsia="zh-CN"/>
+              </w:rPr>
+              <w:t xml:space="preserve">, </w:t>
+            </w:r>
+            <w:r>
+              <w:rPr>
+                <w:rFonts w:ascii="Times New Roman" w:eastAsia="SimSun" w:hAnsi="Times New Roman" w:cs="Times New Roman"/>
+                <w:sz w:val="24"/>
+                <w:szCs w:val="24"/>
+              </w:rPr>
+              <w:t xml:space="preserve">  t’eu bén’ tsz. </w:t>
             </w:r>
           </w:p>
         </w:tc>
@@ -614,9 +3400,13 @@
             <w:tcW w:w="8640" w:type="dxa"/>
           </w:tcPr>
           <w:p>
-            <w:r>
-              <w:t>Secure, ae tu tong, &lt;2 Wun</w:t>
-            </w:r>
+            <w:pPr>
+              <w:rPr>
+                <w:rFonts w:ascii="Times New Roman" w:eastAsia="SimSun" w:hAnsi="Times New Roman" w:cs="Times New Roman"/>
+                <w:sz w:val="24"/>
+                <w:szCs w:val="24"/>
+              </w:rPr>
+            </w:pPr>
           </w:p>
         </w:tc>
       </w:tr>
@@ -626,8 +3416,55 @@
             <w:tcW w:w="8640" w:type="dxa"/>
           </w:tcPr>
           <w:p>
-            <w:r>
-              <w:t>Secure, (to) Te *pau,</w:t>
+            <w:pPr>
+              <w:rPr>
+                <w:rFonts w:ascii="Times New Roman" w:eastAsia="SimSun" w:hAnsi="Times New Roman" w:cs="Times New Roman"/>
+                <w:sz w:val="24"/>
+                <w:szCs w:val="24"/>
+              </w:rPr>
+            </w:pPr>
+            <w:r>
+              <w:rPr>
+                <w:rFonts w:ascii="Times New Roman" w:eastAsia="SimSun" w:hAnsi="Times New Roman" w:cs="Times New Roman"/>
+                <w:sz w:val="24"/>
+                <w:szCs w:val="24"/>
+              </w:rPr>
+              <w:t>Sect,</w:t>
+            </w:r>
+            <w:r>
+              <w:rPr>
+                <w:rFonts w:ascii="Times New Roman" w:eastAsia="SimSun" w:hAnsi="Times New Roman" w:cs="Times New Roman"/>
+                <w:sz w:val="24"/>
+                <w:szCs w:val="24"/>
+                <w:lang w:eastAsia="zh-CN"/>
+              </w:rPr>
+              <w:t xml:space="preserve">  </w:t>
+            </w:r>
+            <w:r>
+              <w:rPr>
+                <w:rFonts w:ascii="Times New Roman" w:eastAsia="SimSun" w:hAnsi="Times New Roman" w:cs="Times New Roman"/>
+                <w:sz w:val="24"/>
+                <w:szCs w:val="24"/>
+                <w:lang w:eastAsia="zh-CN"/>
+              </w:rPr>
+              <w:t>教門</w:t>
+            </w:r>
+            <w:r>
+              <w:rPr>
+                <w:rFonts w:ascii="Times New Roman" w:eastAsia="SimSun" w:hAnsi="Times New Roman" w:cs="Times New Roman"/>
+                <w:sz w:val="24"/>
+                <w:szCs w:val="24"/>
+                <w:lang w:eastAsia="zh-CN"/>
+              </w:rPr>
+              <w:t xml:space="preserve">, </w:t>
+            </w:r>
+            <w:r>
+              <w:rPr>
+                <w:rFonts w:ascii="Times New Roman" w:eastAsia="SimSun" w:hAnsi="Times New Roman" w:cs="Times New Roman"/>
+                <w:sz w:val="24"/>
+                <w:szCs w:val="24"/>
+              </w:rPr>
+              <w:t xml:space="preserve"> kiau’ mun.</w:t>
             </w:r>
           </w:p>
         </w:tc>
@@ -638,8 +3475,160 @@
             <w:tcW w:w="8640" w:type="dxa"/>
           </w:tcPr>
           <w:p>
-            <w:r>
-              <w:t>Security, MN "pau niun,(shop keeper</w:t>
+            <w:pPr>
+              <w:rPr>
+                <w:rFonts w:ascii="Times New Roman" w:eastAsia="SimSun" w:hAnsi="Times New Roman" w:cs="Times New Roman"/>
+                <w:sz w:val="24"/>
+                <w:szCs w:val="24"/>
+              </w:rPr>
+            </w:pPr>
+            <w:r>
+              <w:rPr>
+                <w:rFonts w:ascii="Times New Roman" w:eastAsia="SimSun" w:hAnsi="Times New Roman" w:cs="Times New Roman"/>
+                <w:sz w:val="24"/>
+                <w:szCs w:val="24"/>
+              </w:rPr>
+              <w:t xml:space="preserve">Section, (of a book) </w:t>
+            </w:r>
+            <w:r>
+              <w:rPr>
+                <w:rFonts w:ascii="Times New Roman" w:eastAsia="SimSun" w:hAnsi="Times New Roman" w:cs="Times New Roman"/>
+                <w:sz w:val="24"/>
+                <w:szCs w:val="24"/>
+                <w:lang w:eastAsia="zh-CN"/>
+              </w:rPr>
+              <w:t xml:space="preserve"> </w:t>
+            </w:r>
+            <w:r>
+              <w:rPr>
+                <w:rFonts w:ascii="Times New Roman" w:eastAsia="SimSun" w:hAnsi="Times New Roman" w:cs="Times New Roman"/>
+                <w:sz w:val="24"/>
+                <w:szCs w:val="24"/>
+                <w:lang w:eastAsia="zh-CN"/>
+              </w:rPr>
+              <w:t>章</w:t>
+            </w:r>
+            <w:r>
+              <w:rPr>
+                <w:rFonts w:ascii="Times New Roman" w:eastAsia="SimSun" w:hAnsi="Times New Roman" w:cs="Times New Roman"/>
+                <w:sz w:val="24"/>
+                <w:szCs w:val="24"/>
+                <w:lang w:eastAsia="zh-CN"/>
+              </w:rPr>
+              <w:t>,</w:t>
+            </w:r>
+            <w:r>
+              <w:rPr>
+                <w:rFonts w:ascii="Times New Roman" w:eastAsia="SimSun" w:hAnsi="Times New Roman" w:cs="Times New Roman"/>
+                <w:sz w:val="24"/>
+                <w:szCs w:val="24"/>
+              </w:rPr>
+              <w:t xml:space="preserve">  tsang, (of bamboo) </w:t>
+            </w:r>
+            <w:r>
+              <w:rPr>
+                <w:rFonts w:ascii="Times New Roman" w:eastAsia="SimSun" w:hAnsi="Times New Roman" w:cs="Times New Roman"/>
+                <w:sz w:val="24"/>
+                <w:szCs w:val="24"/>
+                <w:lang w:eastAsia="zh-CN"/>
+              </w:rPr>
+              <w:t xml:space="preserve"> </w:t>
+            </w:r>
+            <w:r>
+              <w:rPr>
+                <w:rFonts w:ascii="Times New Roman" w:eastAsia="SimSun" w:hAnsi="Times New Roman" w:cs="Times New Roman"/>
+                <w:sz w:val="24"/>
+                <w:szCs w:val="24"/>
+                <w:lang w:eastAsia="zh-CN"/>
+              </w:rPr>
+              <w:t>節</w:t>
+            </w:r>
+            <w:r>
+              <w:rPr>
+                <w:rFonts w:ascii="Times New Roman" w:eastAsia="SimSun" w:hAnsi="Times New Roman" w:cs="Times New Roman"/>
+                <w:sz w:val="24"/>
+                <w:szCs w:val="24"/>
+                <w:lang w:eastAsia="zh-CN"/>
+              </w:rPr>
+              <w:t xml:space="preserve">, </w:t>
+            </w:r>
+            <w:r>
+              <w:rPr>
+                <w:rFonts w:ascii="Times New Roman" w:eastAsia="SimSun" w:hAnsi="Times New Roman" w:cs="Times New Roman"/>
+                <w:sz w:val="24"/>
+                <w:szCs w:val="24"/>
+              </w:rPr>
+              <w:t>tsih, (a slice)</w:t>
+            </w:r>
+            <w:r>
+              <w:rPr>
+                <w:rFonts w:ascii="Times New Roman" w:eastAsia="SimSun" w:hAnsi="Times New Roman" w:cs="Times New Roman"/>
+                <w:sz w:val="24"/>
+                <w:szCs w:val="24"/>
+                <w:lang w:eastAsia="zh-CN"/>
+              </w:rPr>
+              <w:t xml:space="preserve"> </w:t>
+            </w:r>
+            <w:r>
+              <w:rPr>
+                <w:rFonts w:ascii="Times New Roman" w:eastAsia="SimSun" w:hAnsi="Times New Roman" w:cs="Times New Roman"/>
+                <w:sz w:val="24"/>
+                <w:szCs w:val="24"/>
+                <w:lang w:eastAsia="zh-CN"/>
+              </w:rPr>
+              <w:t>片</w:t>
+            </w:r>
+            <w:r>
+              <w:rPr>
+                <w:rFonts w:ascii="Times New Roman" w:eastAsia="SimSun" w:hAnsi="Times New Roman" w:cs="Times New Roman"/>
+                <w:sz w:val="24"/>
+                <w:szCs w:val="24"/>
+                <w:lang w:eastAsia="zh-CN"/>
+              </w:rPr>
+              <w:t xml:space="preserve">, </w:t>
+            </w:r>
+            <w:r>
+              <w:rPr>
+                <w:rFonts w:ascii="Times New Roman" w:eastAsia="SimSun" w:hAnsi="Times New Roman" w:cs="Times New Roman"/>
+                <w:sz w:val="24"/>
+                <w:szCs w:val="24"/>
+              </w:rPr>
+              <w:t xml:space="preserve"> p’ien’ , (of a novel)</w:t>
+            </w:r>
+            <w:r>
+              <w:rPr>
+                <w:rFonts w:ascii="Times New Roman" w:eastAsia="SimSun" w:hAnsi="Times New Roman" w:cs="Times New Roman"/>
+                <w:sz w:val="24"/>
+                <w:szCs w:val="24"/>
+                <w:lang w:eastAsia="zh-CN"/>
+              </w:rPr>
+              <w:t xml:space="preserve"> </w:t>
+            </w:r>
+            <w:r>
+              <w:rPr>
+                <w:rFonts w:ascii="Times New Roman" w:eastAsia="SimSun" w:hAnsi="Times New Roman" w:cs="Times New Roman"/>
+                <w:sz w:val="24"/>
+                <w:szCs w:val="24"/>
+                <w:lang w:eastAsia="zh-CN"/>
+              </w:rPr>
+              <w:t>回</w:t>
+            </w:r>
+            <w:r>
+              <w:rPr>
+                <w:rFonts w:ascii="Times New Roman" w:eastAsia="SimSun" w:hAnsi="Times New Roman" w:cs="Times New Roman"/>
+                <w:sz w:val="24"/>
+                <w:szCs w:val="24"/>
+                <w:lang w:eastAsia="zh-CN"/>
+              </w:rPr>
+              <w:t xml:space="preserve">, </w:t>
+            </w:r>
+            <w:r>
+              <w:rPr>
+                <w:rFonts w:ascii="Times New Roman" w:eastAsia="SimSun" w:hAnsi="Times New Roman" w:cs="Times New Roman"/>
+                <w:sz w:val="24"/>
+                <w:szCs w:val="24"/>
+              </w:rPr>
+              <w:t xml:space="preserve"> wé. </w:t>
             </w:r>
           </w:p>
         </w:tc>
@@ -650,8 +3639,55 @@
             <w:tcW w:w="8640" w:type="dxa"/>
           </w:tcPr>
           <w:p>
-            <w:r>
-              <w:t>Sedan-chair, ef giau‘ ‘tsz.</w:t>
+            <w:pPr>
+              <w:rPr>
+                <w:rFonts w:ascii="Times New Roman" w:eastAsia="SimSun" w:hAnsi="Times New Roman" w:cs="Times New Roman"/>
+                <w:sz w:val="24"/>
+                <w:szCs w:val="24"/>
+              </w:rPr>
+            </w:pPr>
+            <w:r>
+              <w:rPr>
+                <w:rFonts w:ascii="Times New Roman" w:eastAsia="SimSun" w:hAnsi="Times New Roman" w:cs="Times New Roman"/>
+                <w:sz w:val="24"/>
+                <w:szCs w:val="24"/>
+              </w:rPr>
+              <w:t xml:space="preserve">Secular, </w:t>
+            </w:r>
+            <w:r>
+              <w:rPr>
+                <w:rFonts w:ascii="Times New Roman" w:eastAsia="SimSun" w:hAnsi="Times New Roman" w:cs="Times New Roman"/>
+                <w:sz w:val="24"/>
+                <w:szCs w:val="24"/>
+                <w:lang w:eastAsia="zh-CN"/>
+              </w:rPr>
+              <w:t xml:space="preserve"> </w:t>
+            </w:r>
+            <w:r>
+              <w:rPr>
+                <w:rFonts w:ascii="Times New Roman" w:eastAsia="SimSun" w:hAnsi="Times New Roman" w:cs="Times New Roman"/>
+                <w:sz w:val="24"/>
+                <w:szCs w:val="24"/>
+                <w:lang w:eastAsia="zh-CN"/>
+              </w:rPr>
+              <w:t>世界上個</w:t>
+            </w:r>
+            <w:r>
+              <w:rPr>
+                <w:rFonts w:ascii="Times New Roman" w:eastAsia="SimSun" w:hAnsi="Times New Roman" w:cs="Times New Roman"/>
+                <w:sz w:val="24"/>
+                <w:szCs w:val="24"/>
+                <w:lang w:eastAsia="zh-CN"/>
+              </w:rPr>
+              <w:t xml:space="preserve">, </w:t>
+            </w:r>
+            <w:r>
+              <w:rPr>
+                <w:rFonts w:ascii="Times New Roman" w:eastAsia="SimSun" w:hAnsi="Times New Roman" w:cs="Times New Roman"/>
+                <w:sz w:val="24"/>
+                <w:szCs w:val="24"/>
+              </w:rPr>
+              <w:t xml:space="preserve">  sz’ ká’ long’ kú’. </w:t>
             </w:r>
           </w:p>
         </w:tc>
@@ -662,14 +3698,483 @@
             <w:tcW w:w="8640" w:type="dxa"/>
           </w:tcPr>
           <w:p>
-            <w:r>
-              <w:t>Seduce, 5 ie *vun ye, Fae t'sdr</w:t>
+            <w:pPr>
+              <w:rPr>
+                <w:rFonts w:ascii="Times New Roman" w:eastAsia="SimSun" w:hAnsi="Times New Roman" w:cs="Times New Roman"/>
+                <w:sz w:val="24"/>
+                <w:szCs w:val="24"/>
+              </w:rPr>
+            </w:pPr>
+            <w:r>
+              <w:rPr>
+                <w:rFonts w:ascii="Times New Roman" w:eastAsia="SimSun" w:hAnsi="Times New Roman" w:cs="Times New Roman"/>
+                <w:sz w:val="24"/>
+                <w:szCs w:val="24"/>
+              </w:rPr>
+              <w:t>Secure,</w:t>
+            </w:r>
+            <w:r>
+              <w:rPr>
+                <w:rFonts w:ascii="Times New Roman" w:eastAsia="SimSun" w:hAnsi="Times New Roman" w:cs="Times New Roman"/>
+                <w:sz w:val="24"/>
+                <w:szCs w:val="24"/>
+                <w:lang w:eastAsia="zh-CN"/>
+              </w:rPr>
+              <w:t xml:space="preserve">  </w:t>
+            </w:r>
+            <w:r>
+              <w:rPr>
+                <w:rFonts w:ascii="Times New Roman" w:eastAsia="SimSun" w:hAnsi="Times New Roman" w:cs="Times New Roman"/>
+                <w:sz w:val="24"/>
+                <w:szCs w:val="24"/>
+                <w:lang w:eastAsia="zh-CN"/>
+              </w:rPr>
+              <w:t>妥當</w:t>
+            </w:r>
+            <w:r>
+              <w:rPr>
+                <w:rFonts w:ascii="Times New Roman" w:eastAsia="SimSun" w:hAnsi="Times New Roman" w:cs="Times New Roman"/>
+                <w:sz w:val="24"/>
+                <w:szCs w:val="24"/>
+                <w:lang w:eastAsia="zh-CN"/>
+              </w:rPr>
+              <w:t xml:space="preserve">, </w:t>
+            </w:r>
+            <w:r>
+              <w:rPr>
+                <w:rFonts w:ascii="Times New Roman" w:eastAsia="SimSun" w:hAnsi="Times New Roman" w:cs="Times New Roman"/>
+                <w:sz w:val="24"/>
+                <w:szCs w:val="24"/>
+              </w:rPr>
+              <w:t xml:space="preserve">  ‘t’ú tong, </w:t>
+            </w:r>
+            <w:r>
+              <w:rPr>
+                <w:rFonts w:ascii="Times New Roman" w:eastAsia="SimSun" w:hAnsi="Times New Roman" w:cs="Times New Roman"/>
+                <w:sz w:val="24"/>
+                <w:szCs w:val="24"/>
+                <w:lang w:eastAsia="zh-CN"/>
+              </w:rPr>
+              <w:t xml:space="preserve"> </w:t>
+            </w:r>
+            <w:r>
+              <w:rPr>
+                <w:rFonts w:ascii="Times New Roman" w:eastAsia="SimSun" w:hAnsi="Times New Roman" w:cs="Times New Roman"/>
+                <w:sz w:val="24"/>
+                <w:szCs w:val="24"/>
+                <w:lang w:eastAsia="zh-CN"/>
+              </w:rPr>
+              <w:t>穩當</w:t>
+            </w:r>
+            <w:r>
+              <w:rPr>
+                <w:rFonts w:ascii="Times New Roman" w:eastAsia="SimSun" w:hAnsi="Times New Roman" w:cs="Times New Roman"/>
+                <w:sz w:val="24"/>
+                <w:szCs w:val="24"/>
+                <w:lang w:eastAsia="zh-CN"/>
+              </w:rPr>
+              <w:t xml:space="preserve">, </w:t>
+            </w:r>
+            <w:r>
+              <w:rPr>
+                <w:rFonts w:ascii="Times New Roman" w:eastAsia="SimSun" w:hAnsi="Times New Roman" w:cs="Times New Roman"/>
+                <w:sz w:val="24"/>
+                <w:szCs w:val="24"/>
+              </w:rPr>
+              <w:t xml:space="preserve">  ‘wun tong. </w:t>
+            </w:r>
+          </w:p>
+        </w:tc>
+      </w:tr>
+      <w:tr>
+        <w:tc>
+          <w:tcPr>
+            <w:tcW w:w="8640" w:type="dxa"/>
+          </w:tcPr>
+          <w:p>
+            <w:pPr>
+              <w:rPr>
+                <w:rFonts w:ascii="Times New Roman" w:eastAsia="SimSun" w:hAnsi="Times New Roman" w:cs="Times New Roman"/>
+                <w:sz w:val="24"/>
+                <w:szCs w:val="24"/>
+              </w:rPr>
+            </w:pPr>
+            <w:r>
+              <w:rPr>
+                <w:rFonts w:ascii="Times New Roman" w:eastAsia="SimSun" w:hAnsi="Times New Roman" w:cs="Times New Roman"/>
+                <w:sz w:val="24"/>
+                <w:szCs w:val="24"/>
+              </w:rPr>
+              <w:t>Secure, (to)</w:t>
+            </w:r>
+            <w:r>
+              <w:rPr>
+                <w:rFonts w:ascii="Times New Roman" w:eastAsia="SimSun" w:hAnsi="Times New Roman" w:cs="Times New Roman"/>
+                <w:sz w:val="24"/>
+                <w:szCs w:val="24"/>
+                <w:lang w:eastAsia="zh-CN"/>
+              </w:rPr>
+              <w:t xml:space="preserve"> </w:t>
+            </w:r>
+            <w:r>
+              <w:rPr>
+                <w:rFonts w:ascii="Times New Roman" w:eastAsia="SimSun" w:hAnsi="Times New Roman" w:cs="Times New Roman"/>
+                <w:sz w:val="24"/>
+                <w:szCs w:val="24"/>
+                <w:lang w:eastAsia="zh-CN"/>
+              </w:rPr>
+              <w:t>保</w:t>
+            </w:r>
+            <w:r>
+              <w:rPr>
+                <w:rFonts w:ascii="Times New Roman" w:eastAsia="SimSun" w:hAnsi="Times New Roman" w:cs="Times New Roman"/>
+                <w:sz w:val="24"/>
+                <w:szCs w:val="24"/>
+                <w:lang w:eastAsia="zh-CN"/>
+              </w:rPr>
+              <w:t xml:space="preserve">, </w:t>
+            </w:r>
+            <w:r>
+              <w:rPr>
+                <w:rFonts w:ascii="Times New Roman" w:eastAsia="SimSun" w:hAnsi="Times New Roman" w:cs="Times New Roman"/>
+                <w:sz w:val="24"/>
+                <w:szCs w:val="24"/>
+              </w:rPr>
+              <w:t xml:space="preserve"> ‘pau.</w:t>
+            </w:r>
+          </w:p>
+        </w:tc>
+      </w:tr>
+      <w:tr>
+        <w:tc>
+          <w:tcPr>
+            <w:tcW w:w="8640" w:type="dxa"/>
+          </w:tcPr>
+          <w:p>
+            <w:pPr>
+              <w:rPr>
+                <w:rFonts w:ascii="Times New Roman" w:eastAsia="SimSun" w:hAnsi="Times New Roman" w:cs="Times New Roman"/>
+                <w:sz w:val="24"/>
+                <w:szCs w:val="24"/>
+              </w:rPr>
+            </w:pPr>
+            <w:r>
+              <w:rPr>
+                <w:rFonts w:ascii="Times New Roman" w:eastAsia="SimSun" w:hAnsi="Times New Roman" w:cs="Times New Roman"/>
+                <w:sz w:val="24"/>
+                <w:szCs w:val="24"/>
+              </w:rPr>
+              <w:t>Security,</w:t>
+            </w:r>
+            <w:r>
+              <w:rPr>
+                <w:rFonts w:ascii="Times New Roman" w:eastAsia="SimSun" w:hAnsi="Times New Roman" w:cs="Times New Roman"/>
+                <w:sz w:val="24"/>
+                <w:szCs w:val="24"/>
+                <w:lang w:eastAsia="zh-CN"/>
+              </w:rPr>
+              <w:t xml:space="preserve">   </w:t>
+            </w:r>
+            <w:r>
+              <w:rPr>
+                <w:rFonts w:ascii="Times New Roman" w:eastAsia="SimSun" w:hAnsi="Times New Roman" w:cs="Times New Roman"/>
+                <w:sz w:val="24"/>
+                <w:szCs w:val="24"/>
+                <w:lang w:eastAsia="zh-CN"/>
+              </w:rPr>
+              <w:t>保人</w:t>
+            </w:r>
+            <w:r>
+              <w:rPr>
+                <w:rFonts w:ascii="Times New Roman" w:eastAsia="SimSun" w:hAnsi="Times New Roman" w:cs="Times New Roman"/>
+                <w:sz w:val="24"/>
+                <w:szCs w:val="24"/>
+                <w:lang w:eastAsia="zh-CN"/>
+              </w:rPr>
+              <w:t xml:space="preserve">, </w:t>
+            </w:r>
+            <w:r>
+              <w:rPr>
+                <w:rFonts w:ascii="Times New Roman" w:eastAsia="SimSun" w:hAnsi="Times New Roman" w:cs="Times New Roman"/>
+                <w:sz w:val="24"/>
+                <w:szCs w:val="24"/>
+              </w:rPr>
+              <w:t xml:space="preserve"> ‘pau niun, (shop keeper as security)</w:t>
+            </w:r>
+            <w:r>
+              <w:rPr>
+                <w:rFonts w:ascii="Times New Roman" w:eastAsia="SimSun" w:hAnsi="Times New Roman" w:cs="Times New Roman"/>
+                <w:sz w:val="24"/>
+                <w:szCs w:val="24"/>
+                <w:lang w:eastAsia="zh-CN"/>
+              </w:rPr>
+              <w:t xml:space="preserve">  </w:t>
+            </w:r>
+            <w:r>
+              <w:rPr>
+                <w:rFonts w:ascii="Times New Roman" w:eastAsia="SimSun" w:hAnsi="Times New Roman" w:cs="Times New Roman"/>
+                <w:sz w:val="24"/>
+                <w:szCs w:val="24"/>
+                <w:lang w:eastAsia="zh-CN"/>
+              </w:rPr>
+              <w:t>鋪保</w:t>
+            </w:r>
+            <w:r>
+              <w:rPr>
+                <w:rFonts w:ascii="Times New Roman" w:eastAsia="SimSun" w:hAnsi="Times New Roman" w:cs="Times New Roman"/>
+                <w:sz w:val="24"/>
+                <w:szCs w:val="24"/>
+                <w:lang w:eastAsia="zh-CN"/>
+              </w:rPr>
+              <w:t xml:space="preserve">, </w:t>
+            </w:r>
+            <w:r>
+              <w:rPr>
+                <w:rFonts w:ascii="Times New Roman" w:eastAsia="SimSun" w:hAnsi="Times New Roman" w:cs="Times New Roman"/>
+                <w:sz w:val="24"/>
+                <w:szCs w:val="24"/>
+              </w:rPr>
+              <w:t xml:space="preserve"> p’ú’ ‘pau. </w:t>
+            </w:r>
+          </w:p>
+        </w:tc>
+      </w:tr>
+      <w:tr>
+        <w:tc>
+          <w:tcPr>
+            <w:tcW w:w="8640" w:type="dxa"/>
+          </w:tcPr>
+          <w:p>
+            <w:pPr>
+              <w:rPr>
+                <w:rFonts w:ascii="Times New Roman" w:eastAsia="SimSun" w:hAnsi="Times New Roman" w:cs="Times New Roman"/>
+                <w:sz w:val="24"/>
+                <w:szCs w:val="24"/>
+              </w:rPr>
+            </w:pPr>
+            <w:r>
+              <w:rPr>
+                <w:rFonts w:ascii="Times New Roman" w:eastAsia="SimSun" w:hAnsi="Times New Roman" w:cs="Times New Roman"/>
+                <w:sz w:val="24"/>
+                <w:szCs w:val="24"/>
+              </w:rPr>
+              <w:t xml:space="preserve">Sedan-chair, </w:t>
+            </w:r>
+            <w:r>
+              <w:rPr>
+                <w:rFonts w:ascii="Times New Roman" w:eastAsia="SimSun" w:hAnsi="Times New Roman" w:cs="Times New Roman"/>
+                <w:sz w:val="24"/>
+                <w:szCs w:val="24"/>
+                <w:lang w:eastAsia="zh-CN"/>
+              </w:rPr>
+              <w:t xml:space="preserve">  </w:t>
+            </w:r>
+            <w:r>
+              <w:rPr>
+                <w:rFonts w:ascii="Times New Roman" w:eastAsia="SimSun" w:hAnsi="Times New Roman" w:cs="Times New Roman"/>
+                <w:sz w:val="24"/>
+                <w:szCs w:val="24"/>
+                <w:lang w:eastAsia="zh-CN"/>
+              </w:rPr>
+              <w:t>轎子</w:t>
+            </w:r>
+            <w:r>
+              <w:rPr>
+                <w:rFonts w:ascii="Times New Roman" w:eastAsia="SimSun" w:hAnsi="Times New Roman" w:cs="Times New Roman"/>
+                <w:sz w:val="24"/>
+                <w:szCs w:val="24"/>
+                <w:lang w:eastAsia="zh-CN"/>
+              </w:rPr>
+              <w:t xml:space="preserve">,  </w:t>
+            </w:r>
+            <w:r>
+              <w:rPr>
+                <w:rFonts w:ascii="Times New Roman" w:eastAsia="SimSun" w:hAnsi="Times New Roman" w:cs="Times New Roman"/>
+                <w:sz w:val="24"/>
+                <w:szCs w:val="24"/>
+              </w:rPr>
+              <w:t>giau’ ‘tsz.</w:t>
+            </w:r>
+          </w:p>
+        </w:tc>
+      </w:tr>
+      <w:tr>
+        <w:tc>
+          <w:tcPr>
+            <w:tcW w:w="8640" w:type="dxa"/>
+          </w:tcPr>
+          <w:p>
+            <w:pPr>
+              <w:rPr>
+                <w:rFonts w:ascii="Times New Roman" w:eastAsia="SimSun" w:hAnsi="Times New Roman" w:cs="Times New Roman"/>
+                <w:sz w:val="24"/>
+                <w:szCs w:val="24"/>
+              </w:rPr>
+            </w:pPr>
+            <w:r>
+              <w:rPr>
+                <w:rFonts w:ascii="Times New Roman" w:eastAsia="SimSun" w:hAnsi="Times New Roman" w:cs="Times New Roman"/>
+                <w:sz w:val="24"/>
+                <w:szCs w:val="24"/>
+              </w:rPr>
+              <w:t xml:space="preserve">Seduce, </w:t>
+            </w:r>
+            <w:r>
+              <w:rPr>
+                <w:rFonts w:ascii="Times New Roman" w:eastAsia="SimSun" w:hAnsi="Times New Roman" w:cs="Times New Roman"/>
+                <w:sz w:val="24"/>
+                <w:szCs w:val="24"/>
+              </w:rPr>
+              <w:t>引誘</w:t>
+            </w:r>
+            <w:r>
+              <w:rPr>
+                <w:rFonts w:ascii="Times New Roman" w:eastAsia="SimSun" w:hAnsi="Times New Roman" w:cs="Times New Roman"/>
+                <w:sz w:val="24"/>
+                <w:szCs w:val="24"/>
+                <w:lang w:eastAsia="zh-CN"/>
+              </w:rPr>
+              <w:t xml:space="preserve">, </w:t>
+            </w:r>
+            <w:r>
+              <w:rPr>
+                <w:rFonts w:ascii="Times New Roman" w:eastAsia="SimSun" w:hAnsi="Times New Roman" w:cs="Times New Roman"/>
+                <w:sz w:val="24"/>
+                <w:szCs w:val="24"/>
+              </w:rPr>
+              <w:t xml:space="preserve"> ‘yun yeu’,  </w:t>
+            </w:r>
+            <w:r>
+              <w:rPr>
+                <w:rFonts w:ascii="Times New Roman" w:eastAsia="SimSun" w:hAnsi="Times New Roman" w:cs="Times New Roman"/>
+                <w:sz w:val="24"/>
+                <w:szCs w:val="24"/>
+              </w:rPr>
+              <w:t>攛掇</w:t>
+            </w:r>
+            <w:r>
+              <w:rPr>
+                <w:rFonts w:ascii="Times New Roman" w:eastAsia="SimSun" w:hAnsi="Times New Roman" w:cs="Times New Roman"/>
+                <w:sz w:val="24"/>
+                <w:szCs w:val="24"/>
+                <w:lang w:eastAsia="zh-CN"/>
+              </w:rPr>
+              <w:t xml:space="preserve">, </w:t>
+            </w:r>
+            <w:r>
+              <w:rPr>
+                <w:rFonts w:ascii="Times New Roman" w:eastAsia="SimSun" w:hAnsi="Times New Roman" w:cs="Times New Roman"/>
+                <w:sz w:val="24"/>
+                <w:szCs w:val="24"/>
+              </w:rPr>
+              <w:t xml:space="preserve">t'sön töh, </w:t>
+            </w:r>
+            <w:r>
+              <w:rPr>
+                <w:rFonts w:ascii="Times New Roman" w:eastAsia="SimSun" w:hAnsi="Times New Roman" w:cs="Times New Roman"/>
+                <w:sz w:val="24"/>
+                <w:szCs w:val="24"/>
+              </w:rPr>
+              <w:t>挑唆</w:t>
+            </w:r>
+            <w:r>
+              <w:rPr>
+                <w:rFonts w:ascii="Times New Roman" w:eastAsia="SimSun" w:hAnsi="Times New Roman" w:cs="Times New Roman"/>
+                <w:sz w:val="24"/>
+                <w:szCs w:val="24"/>
+                <w:lang w:eastAsia="zh-CN"/>
+              </w:rPr>
+              <w:t xml:space="preserve">, </w:t>
+            </w:r>
+            <w:r>
+              <w:rPr>
+                <w:rFonts w:ascii="Times New Roman" w:eastAsia="SimSun" w:hAnsi="Times New Roman" w:cs="Times New Roman"/>
+                <w:sz w:val="24"/>
+                <w:szCs w:val="24"/>
+              </w:rPr>
+              <w:t xml:space="preserve">t’iau sú, </w:t>
+            </w:r>
+            <w:r>
+              <w:rPr>
+                <w:rFonts w:ascii="Times New Roman" w:eastAsia="SimSun" w:hAnsi="Times New Roman" w:cs="Times New Roman"/>
+                <w:sz w:val="24"/>
+                <w:szCs w:val="24"/>
+              </w:rPr>
+              <w:t>迷惑</w:t>
+            </w:r>
+            <w:r>
+              <w:rPr>
+                <w:rFonts w:ascii="Times New Roman" w:eastAsia="SimSun" w:hAnsi="Times New Roman" w:cs="Times New Roman"/>
+                <w:sz w:val="24"/>
+                <w:szCs w:val="24"/>
+              </w:rPr>
+              <w:t>,</w:t>
+            </w:r>
+            <w:r>
+              <w:rPr>
+                <w:rFonts w:ascii="Times New Roman" w:eastAsia="SimSun" w:hAnsi="Times New Roman" w:cs="Times New Roman"/>
+                <w:sz w:val="24"/>
+                <w:szCs w:val="24"/>
+                <w:lang w:eastAsia="zh-CN"/>
+              </w:rPr>
+              <w:t xml:space="preserve"> </w:t>
+            </w:r>
+            <w:r>
+              <w:rPr>
+                <w:rFonts w:ascii="Times New Roman" w:eastAsia="SimSun" w:hAnsi="Times New Roman" w:cs="Times New Roman"/>
+                <w:sz w:val="24"/>
+                <w:szCs w:val="24"/>
+              </w:rPr>
+              <w:t>mí wóh, (be seduced)</w:t>
+            </w:r>
+            <w:r>
+              <w:rPr>
+                <w:rFonts w:ascii="Times New Roman" w:eastAsia="SimSun" w:hAnsi="Times New Roman" w:cs="Times New Roman"/>
+                <w:sz w:val="24"/>
+                <w:szCs w:val="24"/>
+                <w:lang w:eastAsia="zh-CN"/>
+              </w:rPr>
+              <w:t xml:space="preserve"> </w:t>
+            </w:r>
+            <w:r>
+              <w:rPr>
+                <w:rFonts w:ascii="Times New Roman" w:eastAsia="SimSun" w:hAnsi="Times New Roman" w:cs="Times New Roman"/>
+                <w:sz w:val="24"/>
+                <w:szCs w:val="24"/>
+                <w:lang w:eastAsia="zh-CN"/>
+              </w:rPr>
+              <w:t>上當</w:t>
+            </w:r>
+            <w:r>
+              <w:rPr>
+                <w:rFonts w:ascii="Times New Roman" w:eastAsia="SimSun" w:hAnsi="Times New Roman" w:cs="Times New Roman"/>
+                <w:sz w:val="24"/>
+                <w:szCs w:val="24"/>
+                <w:lang w:eastAsia="zh-CN"/>
+              </w:rPr>
+              <w:t xml:space="preserve">, </w:t>
+            </w:r>
+            <w:r>
+              <w:rPr>
+                <w:rFonts w:ascii="Times New Roman" w:eastAsia="SimSun" w:hAnsi="Times New Roman" w:cs="Times New Roman"/>
+                <w:sz w:val="24"/>
+                <w:szCs w:val="24"/>
+              </w:rPr>
+              <w:t xml:space="preserve"> ‘zong tong’. </w:t>
             </w:r>
           </w:p>
         </w:tc>
       </w:tr>
     </w:tbl>
-    <w:p/>
+    <w:p>
+      <w:pPr>
+        <w:rPr>
+          <w:rFonts w:ascii="Times New Roman" w:eastAsia="SimSun" w:hAnsi="Times New Roman" w:cs="Times New Roman"/>
+          <w:sz w:val="24"/>
+          <w:szCs w:val="24"/>
+        </w:rPr>
+      </w:pPr>
+    </w:p>
     <w:sectPr>
       <w:pgSz w:w="12240" w:h="15840"/>
       <w:pgMar w:top="1440" w:right="1800" w:bottom="1440" w:left="1800" w:header="720" w:footer="720" w:gutter="0"/>

</xml_diff>